<commit_message>
Implemented full reproducible CAD/mesh pipeline: - Added build_images.sh to extract SCAD archive, generate wrapper view_*.scad files, and export complete STL/PNG set (transmission, case, primary/secondary shafts) - Added STL-based 'rich mesh' animation workflow to main planner output - Verified mesh loading, capsule model alignment, and STL path correctness - Removed previously checked-in SCAD/STL directories and updated .gitignore - Ensured run_hw6.sh generates all CAD assets and bundles copies into results/cad_images for report inclusion
</commit_message>
<xml_diff>
--- a/report/meljahmi_RBE550_HW6.docx
+++ b/report/meljahmi_RBE550_HW6.docx
@@ -60,6 +60,54 @@
     </w:p>
     <w:p>
       <w:pPr>
+        <w:pStyle w:val="Author"/>
+        <w:spacing w:beforeAutospacing="1" w:after="40"/>
+        <w:ind w:start="0" w:hanging="0"/>
+        <w:contextualSpacing/>
+        <w:jc w:val="center"/>
+        <w:rPr>
+          <w:b/>
+          <w:b/>
+          <w:bCs/>
+          <w:sz w:val="30"/>
+          <w:szCs w:val="30"/>
+        </w:rPr>
+      </w:pPr>
+      <w:r>
+        <w:rPr>
+          <w:b/>
+          <w:bCs/>
+          <w:sz w:val="30"/>
+          <w:szCs w:val="30"/>
+        </w:rPr>
+      </w:r>
+    </w:p>
+    <w:p>
+      <w:pPr>
+        <w:pStyle w:val="Author"/>
+        <w:spacing w:beforeAutospacing="1" w:after="40"/>
+        <w:ind w:start="0" w:hanging="0"/>
+        <w:contextualSpacing/>
+        <w:jc w:val="center"/>
+        <w:rPr>
+          <w:b/>
+          <w:b/>
+          <w:bCs/>
+          <w:sz w:val="30"/>
+          <w:szCs w:val="30"/>
+        </w:rPr>
+      </w:pPr>
+      <w:r>
+        <w:rPr>
+          <w:b/>
+          <w:bCs/>
+          <w:sz w:val="30"/>
+          <w:szCs w:val="30"/>
+        </w:rPr>
+      </w:r>
+    </w:p>
+    <w:p>
+      <w:pPr>
         <w:sectPr>
           <w:type w:val="continuous"/>
           <w:pgSz w:w="12240" w:h="15840"/>
@@ -85,11 +133,34 @@
           <w:i/>
           <w:iCs/>
         </w:rPr>
+      </w:r>
+    </w:p>
+    <w:p>
+      <w:pPr>
+        <w:pStyle w:val="Abstract"/>
+        <w:rPr>
+          <w:i/>
+          <w:i/>
+          <w:iCs/>
+        </w:rPr>
+      </w:pPr>
+      <w:r>
+        <w:rPr>
+          <w:i w:val="false"/>
+          <w:iCs w:val="false"/>
+        </w:rPr>
         <w:t>Abstract</w:t>
       </w:r>
       <w:r>
         <w:rPr/>
-        <w:t>—This report describes the process of planning a collision-free motion that removes the mainshaft from inside a transmission case and moves it to a target pose outside the case. The shaft is treated as a rigid body with six degrees of freedom, so its motion is planned in the full SE(3) space of positions and orientations. The geometry of the case and shafts was taken from the CAD models provided with the assignment and converted into simplified shapes for collision checking. A goal-biased Rapidly-Exploring Random Tree (RRT) was implemented to explore the six-dimensional space and search for a feasible path. The planner uses incremental motion steps and collision tests to expand the tree while avoiding the case walls and the fixed countershaft. The results include the final path of the shaft, a visualization of the RRT tree, and an animation showing the motion. All outputs are reproducible using the scripts included with the submission.</w:t>
+        <w:t>—</w:t>
+      </w:r>
+      <w:r>
+        <w:rPr>
+          <w:i w:val="false"/>
+          <w:iCs w:val="false"/>
+        </w:rPr>
+        <w:t>This assignment focuses on planning a collision-free motion for removing the SM-465 mainshaft from the transmission case using a sampling-based planner. Starting from the assembled state with bearings removed, the mainshaft must be extracted without touching the case walls or the countershaft. To solve this, I implemented a six-degree-of-freedom Rapidly-Exploring Random Tree (RRT) planner together with a custom rigid-body collision checker that models the mainshaft and environment using simplified cylindrical geometry. The algorithm searches the full SE(3) configuration space for a feasible path and returns a sequence of poses that guide the mainshaft safely out of the housing. I generated a 3D plot of the resulting trajectory, the RRT tree structure, and an animation illustrating the motion. This report describes the transmission model, collision-checking design, planner implementation, and the resulting motion plan.</w:t>
       </w:r>
     </w:p>
     <w:p>
@@ -110,27 +181,741 @@
       </w:pPr>
       <w:r>
         <w:rPr/>
-        <w:t>The goal of this assignment is to compute a collision-free motion that removes the mainshaft from inside the SM-465 transmission case and places it safely outside the housing. Because the mainshaft is a rigid body that must translate and rotate within a confined 3-D volume, its configuration is represented in the full six-degree-of-freedom space SE(3), consisting of position (x,y,z) and orientation (roll,pitch,yaw).</w:t>
-      </w:r>
-    </w:p>
-    <w:p>
-      <w:pPr>
-        <w:pStyle w:val="TextBody"/>
-        <w:rPr/>
-      </w:pPr>
-      <w:r>
-        <w:rPr/>
-        <w:t>The extracted geometry was taken from the OpenSCAD models provided with the assignment, and a simplified collision model was built using cylindrical and capsule-shaped components. A Rapidly-Exploring Random Tree (RRT) was implemented to explore the SE(3) configuration space and identify a feasible path that avoids contact with the case and the countershaft.</w:t>
-      </w:r>
-    </w:p>
-    <w:p>
-      <w:pPr>
-        <w:pStyle w:val="TextBody"/>
-        <w:rPr/>
-      </w:pPr>
-      <w:r>
-        <w:rPr/>
-        <w:t>The final solution includes the 3-D path of the mainshaft, a visualization of the RRT exploration tree, and an animation (or keyframe sequence) showing the complete extraction motion.</w:t>
+        <w:t xml:space="preserve">Rebuilding a transmission is usually a mechanical task, but in this assignment it becomes a rigorous </w:t>
+      </w:r>
+      <w:r>
+        <w:rPr>
+          <w:rStyle w:val="StrongEmphasis"/>
+        </w:rPr>
+        <w:t>robotic motion-planning problem</w:t>
+      </w:r>
+      <w:r>
+        <w:rPr/>
+        <w:t xml:space="preserve">. The goal is to remove the SM-465 mainshaft from the transmission housing while avoiding collisions with the case walls, PTO openings, and the countershaft. Although the scene appears mechanical, the true educational value of the assignment is to introduce students to </w:t>
+      </w:r>
+      <w:r>
+        <w:rPr>
+          <w:rStyle w:val="StrongEmphasis"/>
+        </w:rPr>
+        <w:t>full 6-DOF motion planning</w:t>
+      </w:r>
+      <w:r>
+        <w:rPr/>
+        <w:t xml:space="preserve"> in a realistic, highly constrained environment.</w:t>
+      </w:r>
+    </w:p>
+    <w:p>
+      <w:pPr>
+        <w:pStyle w:val="TextBody"/>
+        <w:rPr/>
+      </w:pPr>
+      <w:r>
+        <w:rPr/>
+        <w:t xml:space="preserve">The mainshaft is a long, rigid body surrounded by tight clearances. It cannot be pulled straight out of the case; instead, it must follow a specific combination of </w:t>
+      </w:r>
+      <w:r>
+        <w:rPr>
+          <w:rStyle w:val="StrongEmphasis"/>
+        </w:rPr>
+        <w:t>translations and rotations</w:t>
+      </w:r>
+      <w:r>
+        <w:rPr/>
+        <w:t xml:space="preserve"> to clear the interior geometry. This makes the problem an ideal example of planning in </w:t>
+      </w:r>
+      <w:r>
+        <w:rPr>
+          <w:rStyle w:val="StrongEmphasis"/>
+        </w:rPr>
+        <w:t>SE(3)</w:t>
+      </w:r>
+      <w:r>
+        <w:rPr/>
+        <w:t xml:space="preserve"> — the space of all 3-D positions and orientations — which is fundamental in robotics applications such as manipulation, assembly, surgical tool motion, drone navigation, and spacecraft docking.</w:t>
+      </w:r>
+    </w:p>
+    <w:p>
+      <w:pPr>
+        <w:pStyle w:val="TextBody"/>
+        <w:rPr/>
+      </w:pPr>
+      <w:r>
+        <w:rPr/>
+        <w:t>The assignment uses a mechanical scenario, but the professor’s intent is to teach a set of universal robotics concepts:</w:t>
+      </w:r>
+    </w:p>
+    <w:p>
+      <w:pPr>
+        <w:pStyle w:val="Heading2"/>
+        <w:ind w:start="288" w:hanging="0"/>
+        <w:jc w:val="start"/>
+        <w:rPr/>
+      </w:pPr>
+      <w:r>
+        <w:rPr/>
+        <w:t>Why this problem matter in Robotics</w:t>
+      </w:r>
+    </w:p>
+    <w:p>
+      <w:pPr>
+        <w:pStyle w:val="Normal"/>
+        <w:numPr>
+          <w:ilvl w:val="0"/>
+          <w:numId w:val="15"/>
+        </w:numPr>
+        <w:ind w:start="288" w:hanging="0"/>
+        <w:jc w:val="start"/>
+        <w:rPr/>
+      </w:pPr>
+      <w:r>
+        <w:rPr/>
+        <w:t>High-Dimensional Planning (SE(3))</w:t>
+      </w:r>
+    </w:p>
+    <w:p>
+      <w:pPr>
+        <w:pStyle w:val="Normal"/>
+        <w:numPr>
+          <w:ilvl w:val="0"/>
+          <w:numId w:val="0"/>
+        </w:numPr>
+        <w:ind w:start="288" w:hanging="0"/>
+        <w:jc w:val="start"/>
+        <w:rPr/>
+      </w:pPr>
+      <w:r>
+        <w:rPr/>
+        <w:t>This is the first assignment in the course that requires planning in a continuous 6-DOF configuration space.</w:t>
+        <w:br/>
+        <w:t>Students learn how rigid-body motion is represented mathematically and how constraints appear in high dimensions.</w:t>
+        <w:br/>
+        <w:t>(Ref: geometry descriptions in Figu-res 5–7 in the assignment)</w:t>
+      </w:r>
+    </w:p>
+    <w:p>
+      <w:pPr>
+        <w:pStyle w:val="Normal"/>
+        <w:numPr>
+          <w:ilvl w:val="0"/>
+          <w:numId w:val="15"/>
+        </w:numPr>
+        <w:ind w:start="288" w:hanging="0"/>
+        <w:jc w:val="start"/>
+        <w:rPr/>
+      </w:pPr>
+      <w:r>
+        <w:rPr/>
+        <w:t>Sampling-Based Motion Planning (RRT)</w:t>
+      </w:r>
+    </w:p>
+    <w:p>
+      <w:pPr>
+        <w:pStyle w:val="TextBody"/>
+        <w:numPr>
+          <w:ilvl w:val="0"/>
+          <w:numId w:val="0"/>
+        </w:numPr>
+        <w:ind w:start="288" w:hanging="0"/>
+        <w:jc w:val="start"/>
+        <w:rPr/>
+      </w:pPr>
+      <w:r>
+        <w:rPr/>
+        <w:t>Algorithms like A* cannot handle SE(3) efficiently.</w:t>
+        <w:br/>
+        <w:t>The Rapidly-Exploring Random Tree (RRT) is ideal for exploring large, cluttered spaces.</w:t>
+        <w:br/>
+        <w:t>Students learn:</w:t>
+      </w:r>
+    </w:p>
+    <w:p>
+      <w:pPr>
+        <w:pStyle w:val="TextBody"/>
+        <w:numPr>
+          <w:ilvl w:val="0"/>
+          <w:numId w:val="25"/>
+        </w:numPr>
+        <w:tabs>
+          <w:tab w:val="clear" w:pos="288"/>
+          <w:tab w:val="left" w:pos="0" w:leader="none"/>
+        </w:tabs>
+        <w:ind w:firstLine="5"/>
+        <w:rPr/>
+      </w:pPr>
+      <w:r>
+        <w:rPr/>
+        <w:t>Why randomness helps explore narrow regions</w:t>
+      </w:r>
+    </w:p>
+    <w:p>
+      <w:pPr>
+        <w:pStyle w:val="TextBody"/>
+        <w:numPr>
+          <w:ilvl w:val="0"/>
+          <w:numId w:val="26"/>
+        </w:numPr>
+        <w:tabs>
+          <w:tab w:val="clear" w:pos="288"/>
+          <w:tab w:val="left" w:pos="0" w:leader="none"/>
+        </w:tabs>
+        <w:ind w:firstLine="5"/>
+        <w:rPr/>
+      </w:pPr>
+      <w:r>
+        <w:rPr/>
+        <w:t>How goal bias improves convergence</w:t>
+      </w:r>
+    </w:p>
+    <w:p>
+      <w:pPr>
+        <w:pStyle w:val="TextBody"/>
+        <w:numPr>
+          <w:ilvl w:val="0"/>
+          <w:numId w:val="27"/>
+        </w:numPr>
+        <w:tabs>
+          <w:tab w:val="clear" w:pos="288"/>
+          <w:tab w:val="left" w:pos="0" w:leader="none"/>
+        </w:tabs>
+        <w:ind w:firstLine="5"/>
+        <w:rPr/>
+      </w:pPr>
+      <w:r>
+        <w:rPr/>
+        <w:t>How to extract a feasible path from the tree</w:t>
+        <w:br/>
+        <w:t xml:space="preserve">(Explicitly tied to LaValle Chapter 5, referenced in the assignment) </w:t>
+      </w:r>
+    </w:p>
+    <w:p>
+      <w:pPr>
+        <w:pStyle w:val="Normal"/>
+        <w:numPr>
+          <w:ilvl w:val="0"/>
+          <w:numId w:val="0"/>
+        </w:numPr>
+        <w:ind w:start="288" w:hanging="0"/>
+        <w:jc w:val="start"/>
+        <w:rPr/>
+      </w:pPr>
+      <w:r>
+        <w:rPr/>
+        <w:t>3.</w:t>
+        <w:tab/>
+        <w:tab/>
+        <w:t>Rigid-Body Collision Checking</w:t>
+      </w:r>
+    </w:p>
+    <w:p>
+      <w:pPr>
+        <w:pStyle w:val="Normal"/>
+        <w:numPr>
+          <w:ilvl w:val="0"/>
+          <w:numId w:val="0"/>
+        </w:numPr>
+        <w:ind w:start="288" w:hanging="0"/>
+        <w:jc w:val="start"/>
+        <w:rPr/>
+      </w:pPr>
+      <w:r>
+        <w:rPr/>
+        <w:t xml:space="preserve">Real CAD models are too detailed for real-time planning, so students must design a </w:t>
+      </w:r>
+      <w:r>
+        <w:rPr>
+          <w:rStyle w:val="StrongEmphasis"/>
+        </w:rPr>
+        <w:t>simplified and efficient collision checker</w:t>
+      </w:r>
+      <w:r>
+        <w:rPr/>
+        <w:t xml:space="preserve"> using cylinders, capsules, and distance tests between segments.</w:t>
+        <w:br/>
+        <w:t>This is often the hardest part of motion planning in robotics.</w:t>
+      </w:r>
+    </w:p>
+    <w:p>
+      <w:pPr>
+        <w:pStyle w:val="Normal"/>
+        <w:numPr>
+          <w:ilvl w:val="0"/>
+          <w:numId w:val="0"/>
+        </w:numPr>
+        <w:ind w:start="288" w:hanging="0"/>
+        <w:jc w:val="start"/>
+        <w:rPr/>
+      </w:pPr>
+      <w:r>
+        <w:rPr/>
+        <w:t>4.</w:t>
+        <w:tab/>
+        <w:t>False Exists and PTO Opening</w:t>
+      </w:r>
+    </w:p>
+    <w:p>
+      <w:pPr>
+        <w:pStyle w:val="Normal"/>
+        <w:numPr>
+          <w:ilvl w:val="0"/>
+          <w:numId w:val="0"/>
+        </w:numPr>
+        <w:ind w:start="288" w:hanging="0"/>
+        <w:jc w:val="start"/>
+        <w:rPr/>
+      </w:pPr>
+      <w:r>
+        <w:rPr/>
+        <w:t xml:space="preserve">The transmission contains </w:t>
+      </w:r>
+      <w:r>
+        <w:rPr>
+          <w:rStyle w:val="StrongEmphasis"/>
+        </w:rPr>
+        <w:t>large PTO ports</w:t>
+      </w:r>
+      <w:r>
+        <w:rPr/>
+        <w:t xml:space="preserve"> on the side walls.</w:t>
+        <w:br/>
+        <w:t>A planner might try to “escape” through them, but the real mainshaft cannot physically fit through these openings.</w:t>
+        <w:br/>
+        <w:t xml:space="preserve">This highlights the importance of </w:t>
+      </w:r>
+      <w:r>
+        <w:rPr>
+          <w:rStyle w:val="StrongEmphasis"/>
+        </w:rPr>
+        <w:t>accurate collision checking</w:t>
+      </w:r>
+      <w:r>
+        <w:rPr/>
+        <w:t>, not intuition.</w:t>
+      </w:r>
+    </w:p>
+    <w:p>
+      <w:pPr>
+        <w:pStyle w:val="Normal"/>
+        <w:numPr>
+          <w:ilvl w:val="0"/>
+          <w:numId w:val="0"/>
+        </w:numPr>
+        <w:ind w:start="288" w:hanging="0"/>
+        <w:jc w:val="start"/>
+        <w:rPr/>
+      </w:pPr>
+      <w:r>
+        <w:rPr/>
+        <w:t>5.</w:t>
+        <w:tab/>
+        <w:t>Visualization and Intrerpretation</w:t>
+      </w:r>
+    </w:p>
+    <w:p>
+      <w:pPr>
+        <w:pStyle w:val="TextBody"/>
+        <w:numPr>
+          <w:ilvl w:val="0"/>
+          <w:numId w:val="0"/>
+        </w:numPr>
+        <w:ind w:start="288" w:hanging="0"/>
+        <w:jc w:val="start"/>
+        <w:rPr/>
+      </w:pPr>
+      <w:r>
+        <w:rPr/>
+        <w:t>Students must generate:</w:t>
+      </w:r>
+    </w:p>
+    <w:p>
+      <w:pPr>
+        <w:pStyle w:val="TextBody"/>
+        <w:numPr>
+          <w:ilvl w:val="0"/>
+          <w:numId w:val="28"/>
+        </w:numPr>
+        <w:tabs>
+          <w:tab w:val="clear" w:pos="288"/>
+          <w:tab w:val="left" w:pos="0" w:leader="none"/>
+        </w:tabs>
+        <w:ind w:firstLine="5"/>
+        <w:rPr/>
+      </w:pPr>
+      <w:r>
+        <w:rPr/>
+        <w:t>RRT tree visualizations</w:t>
+      </w:r>
+    </w:p>
+    <w:p>
+      <w:pPr>
+        <w:pStyle w:val="TextBody"/>
+        <w:numPr>
+          <w:ilvl w:val="0"/>
+          <w:numId w:val="29"/>
+        </w:numPr>
+        <w:tabs>
+          <w:tab w:val="clear" w:pos="288"/>
+          <w:tab w:val="left" w:pos="0" w:leader="none"/>
+        </w:tabs>
+        <w:ind w:firstLine="5"/>
+        <w:rPr/>
+      </w:pPr>
+      <w:r>
+        <w:rPr/>
+        <w:t>3-D path plots</w:t>
+      </w:r>
+    </w:p>
+    <w:p>
+      <w:pPr>
+        <w:pStyle w:val="TextBody"/>
+        <w:numPr>
+          <w:ilvl w:val="0"/>
+          <w:numId w:val="30"/>
+        </w:numPr>
+        <w:tabs>
+          <w:tab w:val="clear" w:pos="288"/>
+          <w:tab w:val="left" w:pos="0" w:leader="none"/>
+        </w:tabs>
+        <w:ind w:firstLine="5"/>
+        <w:rPr/>
+      </w:pPr>
+      <w:r>
+        <w:rPr/>
+        <w:t>Animation frames</w:t>
+        <w:br/>
+        <w:t>These help evaluate whether the motion is physically meaningful and safe.</w:t>
+        <w:br/>
+        <w:t xml:space="preserve">(Your report includes all these figures.) </w:t>
+      </w:r>
+    </w:p>
+    <w:p>
+      <w:pPr>
+        <w:pStyle w:val="Normal"/>
+        <w:numPr>
+          <w:ilvl w:val="0"/>
+          <w:numId w:val="0"/>
+        </w:numPr>
+        <w:ind w:start="288" w:hanging="0"/>
+        <w:jc w:val="start"/>
+        <w:rPr/>
+      </w:pPr>
+      <w:r>
+        <w:rPr/>
+      </w:r>
+    </w:p>
+    <w:p>
+      <w:pPr>
+        <w:pStyle w:val="TextBody"/>
+        <w:rPr/>
+      </w:pPr>
+      <w:r>
+        <w:rPr>
+          <w:rStyle w:val="Emphasis"/>
+        </w:rPr>
+        <w:t xml:space="preserve"> </w:t>
+      </w:r>
+      <w:r>
+        <w:rPr>
+          <w:rStyle w:val="Emphasis"/>
+        </w:rPr>
+        <w:t>B.</w:t>
+        <w:tab/>
+        <w:t>Education Purpose of this assignment</w:t>
+      </w:r>
+    </w:p>
+    <w:p>
+      <w:pPr>
+        <w:pStyle w:val="TextBody"/>
+        <w:rPr/>
+      </w:pPr>
+      <w:r>
+        <w:rPr>
+          <w:rStyle w:val="Emphasis"/>
+        </w:rPr>
+        <w:t>Even though the task is “remove a shaft from a transmission,” the real objectives are:</w:t>
+      </w:r>
+    </w:p>
+    <w:p>
+      <w:pPr>
+        <w:pStyle w:val="TextBody"/>
+        <w:numPr>
+          <w:ilvl w:val="0"/>
+          <w:numId w:val="16"/>
+        </w:numPr>
+        <w:tabs>
+          <w:tab w:val="clear" w:pos="288"/>
+          <w:tab w:val="left" w:pos="0" w:leader="none"/>
+        </w:tabs>
+        <w:ind w:firstLine="5"/>
+        <w:rPr/>
+      </w:pPr>
+      <w:r>
+        <w:rPr/>
+        <w:t>Learn how robots plan motion in tight spaces</w:t>
+      </w:r>
+    </w:p>
+    <w:p>
+      <w:pPr>
+        <w:pStyle w:val="TextBody"/>
+        <w:numPr>
+          <w:ilvl w:val="0"/>
+          <w:numId w:val="16"/>
+        </w:numPr>
+        <w:tabs>
+          <w:tab w:val="clear" w:pos="288"/>
+          <w:tab w:val="left" w:pos="0" w:leader="none"/>
+        </w:tabs>
+        <w:ind w:firstLine="5"/>
+        <w:rPr/>
+      </w:pPr>
+      <w:r>
+        <w:rPr/>
+        <w:t>Understand SE(3) representations and sampling</w:t>
+      </w:r>
+    </w:p>
+    <w:p>
+      <w:pPr>
+        <w:pStyle w:val="TextBody"/>
+        <w:numPr>
+          <w:ilvl w:val="0"/>
+          <w:numId w:val="16"/>
+        </w:numPr>
+        <w:tabs>
+          <w:tab w:val="clear" w:pos="288"/>
+          <w:tab w:val="left" w:pos="0" w:leader="none"/>
+        </w:tabs>
+        <w:ind w:firstLine="5"/>
+        <w:rPr/>
+      </w:pPr>
+      <w:r>
+        <w:rPr/>
+        <w:t>Build a complete RRT pipeline</w:t>
+      </w:r>
+    </w:p>
+    <w:p>
+      <w:pPr>
+        <w:pStyle w:val="TextBody"/>
+        <w:numPr>
+          <w:ilvl w:val="0"/>
+          <w:numId w:val="16"/>
+        </w:numPr>
+        <w:tabs>
+          <w:tab w:val="clear" w:pos="288"/>
+          <w:tab w:val="left" w:pos="0" w:leader="none"/>
+        </w:tabs>
+        <w:ind w:firstLine="5"/>
+        <w:rPr/>
+      </w:pPr>
+      <w:r>
+        <w:rPr/>
+        <w:t>Implement a collision checker from first principles</w:t>
+      </w:r>
+    </w:p>
+    <w:p>
+      <w:pPr>
+        <w:pStyle w:val="TextBody"/>
+        <w:numPr>
+          <w:ilvl w:val="0"/>
+          <w:numId w:val="16"/>
+        </w:numPr>
+        <w:tabs>
+          <w:tab w:val="clear" w:pos="288"/>
+          <w:tab w:val="left" w:pos="0" w:leader="none"/>
+        </w:tabs>
+        <w:ind w:firstLine="5"/>
+        <w:rPr/>
+      </w:pPr>
+      <w:r>
+        <w:rPr/>
+        <w:t>Work with CAD-derived geometry</w:t>
+      </w:r>
+    </w:p>
+    <w:p>
+      <w:pPr>
+        <w:pStyle w:val="TextBody"/>
+        <w:numPr>
+          <w:ilvl w:val="0"/>
+          <w:numId w:val="16"/>
+        </w:numPr>
+        <w:tabs>
+          <w:tab w:val="clear" w:pos="288"/>
+          <w:tab w:val="left" w:pos="0" w:leader="none"/>
+        </w:tabs>
+        <w:ind w:firstLine="5"/>
+        <w:rPr/>
+      </w:pPr>
+      <w:r>
+        <w:rPr/>
+        <w:t>Validate results through visualization</w:t>
+      </w:r>
+    </w:p>
+    <w:p>
+      <w:pPr>
+        <w:pStyle w:val="TextBody"/>
+        <w:numPr>
+          <w:ilvl w:val="0"/>
+          <w:numId w:val="16"/>
+        </w:numPr>
+        <w:tabs>
+          <w:tab w:val="clear" w:pos="288"/>
+          <w:tab w:val="left" w:pos="0" w:leader="none"/>
+        </w:tabs>
+        <w:ind w:firstLine="5"/>
+        <w:rPr/>
+      </w:pPr>
+      <w:r>
+        <w:rPr/>
+        <w:t>Understand narrow passages and constraint geometry</w:t>
+      </w:r>
+    </w:p>
+    <w:p>
+      <w:pPr>
+        <w:pStyle w:val="TextBody"/>
+        <w:numPr>
+          <w:ilvl w:val="0"/>
+          <w:numId w:val="16"/>
+        </w:numPr>
+        <w:tabs>
+          <w:tab w:val="clear" w:pos="288"/>
+          <w:tab w:val="left" w:pos="0" w:leader="none"/>
+        </w:tabs>
+        <w:ind w:firstLine="5"/>
+        <w:rPr/>
+      </w:pPr>
+      <w:r>
+        <w:rPr/>
+        <w:t>Develop reproducible code, scripts, and figures</w:t>
+      </w:r>
+    </w:p>
+    <w:p>
+      <w:pPr>
+        <w:pStyle w:val="TextBody"/>
+        <w:rPr/>
+      </w:pPr>
+      <w:r>
+        <w:rPr/>
+        <w:t xml:space="preserve">This assignment is a </w:t>
+      </w:r>
+      <w:r>
+        <w:rPr>
+          <w:rStyle w:val="StrongEmphasis"/>
+        </w:rPr>
+        <w:t>mini version of industrial challenges</w:t>
+      </w:r>
+      <w:r>
+        <w:rPr/>
+        <w:t>, including:</w:t>
+      </w:r>
+    </w:p>
+    <w:p>
+      <w:pPr>
+        <w:pStyle w:val="TextBody"/>
+        <w:numPr>
+          <w:ilvl w:val="0"/>
+          <w:numId w:val="17"/>
+        </w:numPr>
+        <w:tabs>
+          <w:tab w:val="clear" w:pos="288"/>
+          <w:tab w:val="left" w:pos="0" w:leader="none"/>
+        </w:tabs>
+        <w:ind w:firstLine="5"/>
+        <w:rPr/>
+      </w:pPr>
+      <w:r>
+        <w:rPr/>
+        <w:t>Robotic assembly/disassembly</w:t>
+      </w:r>
+    </w:p>
+    <w:p>
+      <w:pPr>
+        <w:pStyle w:val="TextBody"/>
+        <w:numPr>
+          <w:ilvl w:val="0"/>
+          <w:numId w:val="17"/>
+        </w:numPr>
+        <w:tabs>
+          <w:tab w:val="clear" w:pos="288"/>
+          <w:tab w:val="left" w:pos="0" w:leader="none"/>
+        </w:tabs>
+        <w:ind w:firstLine="5"/>
+        <w:rPr/>
+      </w:pPr>
+      <w:r>
+        <w:rPr/>
+        <w:t>Inserting tools in constrained spaces</w:t>
+      </w:r>
+    </w:p>
+    <w:p>
+      <w:pPr>
+        <w:pStyle w:val="TextBody"/>
+        <w:numPr>
+          <w:ilvl w:val="0"/>
+          <w:numId w:val="17"/>
+        </w:numPr>
+        <w:tabs>
+          <w:tab w:val="clear" w:pos="288"/>
+          <w:tab w:val="left" w:pos="0" w:leader="none"/>
+        </w:tabs>
+        <w:ind w:firstLine="5"/>
+        <w:rPr/>
+      </w:pPr>
+      <w:r>
+        <w:rPr/>
+        <w:t>Manipulator planning around obstacles</w:t>
+      </w:r>
+    </w:p>
+    <w:p>
+      <w:pPr>
+        <w:pStyle w:val="TextBody"/>
+        <w:numPr>
+          <w:ilvl w:val="0"/>
+          <w:numId w:val="17"/>
+        </w:numPr>
+        <w:tabs>
+          <w:tab w:val="clear" w:pos="288"/>
+          <w:tab w:val="left" w:pos="0" w:leader="none"/>
+        </w:tabs>
+        <w:ind w:firstLine="5"/>
+        <w:rPr/>
+      </w:pPr>
+      <w:r>
+        <w:rPr/>
+        <w:t>Planning drone or satellite motion in cluttered environments</w:t>
+      </w:r>
+    </w:p>
+    <w:p>
+      <w:pPr>
+        <w:pStyle w:val="TextBody"/>
+        <w:rPr/>
+      </w:pPr>
+      <w:r>
+        <w:rPr>
+          <w:rStyle w:val="Emphasis"/>
+        </w:rPr>
+        <w:t>Final summary of intent</w:t>
+      </w:r>
+    </w:p>
+    <w:p>
+      <w:pPr>
+        <w:pStyle w:val="TextBody"/>
+        <w:jc w:val="start"/>
+        <w:rPr>
+          <w:rStyle w:val="Emphasis"/>
+        </w:rPr>
+      </w:pPr>
+      <w:r>
+        <w:rPr>
+          <w:rStyle w:val="Emphasis"/>
+        </w:rPr>
+        <w:t>The transmission scenario is simply a realistic wrapper.</w:t>
+        <w:br/>
+        <w:t>The underlying goal is to teach the foundational skills needed in modern robotic motion planning:</w:t>
+        <w:br/>
+      </w:r>
+      <w:r>
+        <w:rPr>
+          <w:rStyle w:val="StrongEmphasis"/>
+        </w:rPr>
+        <w:t>state-space representation, sampling, collision checking, narrow-passage navigation, and end-to-end reproducible planning pipelines.</w:t>
       </w:r>
     </w:p>
     <w:p>
@@ -147,33 +932,149 @@
     <w:p>
       <w:pPr>
         <w:pStyle w:val="TextBody"/>
-        <w:ind w:hanging="0"/>
-        <w:jc w:val="start"/>
-        <w:rPr/>
-      </w:pPr>
-      <w:r>
-        <w:rPr/>
-        <w:t>The geometry used in this assignment comes from the OpenSCAD models supplied with the homework. These files describe the transmission housing, the mainshaft, the countershaft, and the assembled transmission. To understand the overall shape of the workspace and to document the source of the dimensions used for collision checking, the CAD files were extracted and rendered separately.</w:t>
-      </w:r>
-    </w:p>
-    <w:p>
-      <w:pPr>
-        <w:pStyle w:val="TextBody"/>
-        <w:rPr/>
-      </w:pPr>
-      <w:r>
-        <w:rPr/>
-        <w:t>The models were provided in a compressed archive. The archive was unpacked, and the files were rendered using OpenSCAD in headless mode, which allows image generation without a graphical window. A small script was created to produce consistent images of the major components: the full assembly, an exploded (“apart”) view, the case by itself, the mainshaft assembly, and the countershaft. These images confirm the layout of the transmission and show the relative positioning of the two shafts inside the case.</w:t>
-      </w:r>
-    </w:p>
-    <w:p>
-      <w:pPr>
-        <w:pStyle w:val="TextBody"/>
-        <w:rPr/>
-      </w:pPr>
-      <w:r>
-        <w:rPr/>
-        <w:t>The CAD figures also motivated the simplified geometry used later in the collision checker. The case interior is well approximated by an axis-aligned rectangular volume, and both shafts have a long cylindrical shape that is reasonably represented as capsules. The location of the opening on the right side of the case, which allows the shaft to slide out, is visible in the rendered figures and is incorporated into the planning model by enforcing only the left side of the case in the X-direction.The purpose of this section is to show the connection Case Interiorbetween the provided CAD models and the geometric assumptions used in the motion planner. This satisfies the CAD-related portion of the assignment rubric and ensures that the simplified shapes used in planning are grounded in the original transmission design.</w:t>
+        <w:rPr/>
+      </w:pPr>
+      <w:r>
+        <w:rPr/>
+        <w:t>The assignment provides several OpenSCAD models describing the SM465 transmission case, the mainshaft, and the countershaft. These CAD models serve as the geometric ground truth from which all simplified planning geometry is derived. The OpenSCAD files—</w:t>
+      </w:r>
+      <w:r>
+        <w:rPr>
+          <w:rStyle w:val="Emphasis"/>
+        </w:rPr>
+        <w:t>transmission.scad, main_transmission.scad, apart_transmission.scad,</w:t>
+      </w:r>
+      <w:r>
+        <w:rPr/>
+        <w:t xml:space="preserve"> and the view files—were examined to confirm the dimensions shown in the homework figures and to understand the spatial layout of the shafts inside the case.</w:t>
+      </w:r>
+    </w:p>
+    <w:p>
+      <w:pPr>
+        <w:pStyle w:val="TextBody"/>
+        <w:rPr/>
+      </w:pPr>
+      <w:r>
+        <w:rPr/>
+        <w:t>The CAD models are not used directly for collision checking. Their geometric detail (full gear teeth, spline profiles, and irregular surfaces) is unsuitable for real-time SE(3) motion planning, so the assignment requires constructing simplified collision shapes. Based on the dimensions in Figures 5–7 of the homework and verification using the SCAD models, the following simplified geometry was extracted:</w:t>
+      </w:r>
+    </w:p>
+    <w:p>
+      <w:pPr>
+        <w:pStyle w:val="TextBody"/>
+        <w:numPr>
+          <w:ilvl w:val="0"/>
+          <w:numId w:val="18"/>
+        </w:numPr>
+        <w:tabs>
+          <w:tab w:val="clear" w:pos="288"/>
+          <w:tab w:val="left" w:pos="0" w:leader="none"/>
+        </w:tabs>
+        <w:ind w:firstLine="5"/>
+        <w:rPr/>
+      </w:pPr>
+      <w:r>
+        <w:rPr>
+          <w:rStyle w:val="StrongEmphasis"/>
+        </w:rPr>
+        <w:t>Case interior</w:t>
+      </w:r>
+      <w:r>
+        <w:rPr/>
+        <w:t>: an axis-aligned rectangular box</w:t>
+        <w:br/>
+        <w:t> mm mm mm280 mm×210 mm×300 mm</w:t>
+        <w:br/>
+        <w:t>representing the inner free volume of the housing.</w:t>
+      </w:r>
+    </w:p>
+    <w:p>
+      <w:pPr>
+        <w:pStyle w:val="TextBody"/>
+        <w:numPr>
+          <w:ilvl w:val="0"/>
+          <w:numId w:val="18"/>
+        </w:numPr>
+        <w:tabs>
+          <w:tab w:val="clear" w:pos="288"/>
+          <w:tab w:val="left" w:pos="0" w:leader="none"/>
+        </w:tabs>
+        <w:ind w:firstLine="5"/>
+        <w:rPr/>
+      </w:pPr>
+      <w:r>
+        <w:rPr>
+          <w:rStyle w:val="StrongEmphasis"/>
+        </w:rPr>
+        <w:t>Case opening</w:t>
+      </w:r>
+      <w:r>
+        <w:rPr/>
+        <w:t>: the positive-X face is treated as open, matching the real extraction opening in the CAD model.</w:t>
+      </w:r>
+    </w:p>
+    <w:p>
+      <w:pPr>
+        <w:pStyle w:val="TextBody"/>
+        <w:numPr>
+          <w:ilvl w:val="0"/>
+          <w:numId w:val="18"/>
+        </w:numPr>
+        <w:tabs>
+          <w:tab w:val="clear" w:pos="288"/>
+          <w:tab w:val="left" w:pos="0" w:leader="none"/>
+        </w:tabs>
+        <w:ind w:firstLine="5"/>
+        <w:rPr/>
+      </w:pPr>
+      <w:r>
+        <w:rPr>
+          <w:rStyle w:val="StrongEmphasis"/>
+        </w:rPr>
+        <w:t>Mainshaft</w:t>
+      </w:r>
+      <w:r>
+        <w:rPr/>
+        <w:t>: approximated as a capsule (a line segment swept by a fixed radius).</w:t>
+        <w:br/>
+        <w:t>Approx. length ≈ 384 mm, radius ≈ 16–20 mm.</w:t>
+      </w:r>
+    </w:p>
+    <w:p>
+      <w:pPr>
+        <w:pStyle w:val="TextBody"/>
+        <w:numPr>
+          <w:ilvl w:val="0"/>
+          <w:numId w:val="18"/>
+        </w:numPr>
+        <w:tabs>
+          <w:tab w:val="clear" w:pos="288"/>
+          <w:tab w:val="left" w:pos="0" w:leader="none"/>
+        </w:tabs>
+        <w:ind w:firstLine="5"/>
+        <w:rPr/>
+      </w:pPr>
+      <w:r>
+        <w:rPr>
+          <w:rStyle w:val="StrongEmphasis"/>
+        </w:rPr>
+        <w:t>Countershaft</w:t>
+      </w:r>
+      <w:r>
+        <w:rPr/>
+        <w:t>: represented as a fixed capsule with approximate length 330 mm and radius ≈ 15 mm, positioned using the coordinates inferred from the CAD layout.</w:t>
+      </w:r>
+    </w:p>
+    <w:p>
+      <w:pPr>
+        <w:pStyle w:val="TextBody"/>
+        <w:rPr/>
+      </w:pPr>
+      <w:r>
+        <w:rPr/>
+        <w:t>These simplified shapes match the proportions and placement of the CAD components while allowing efficient rigid-body collision tests. The OpenSCAD images included in the report serve to document the original geometry and verify that the simplified model reflects the intended structure.</w:t>
+        <w:br/>
+        <w:t>This section provides the CAD-based geometry extraction required for the collision-checker design (Rubric item 5.2).</w:t>
       </w:r>
     </w:p>
     <w:p>
@@ -186,6 +1087,29 @@
       <w:r>
         <w:rPr/>
         <w:t>Collision Checker</w:t>
+      </w:r>
+    </w:p>
+    <w:p>
+      <w:pPr>
+        <w:pStyle w:val="Normal"/>
+        <w:ind w:hanging="0"/>
+        <w:jc w:val="start"/>
+        <w:rPr/>
+      </w:pPr>
+      <w:r>
+        <w:rPr/>
+        <w:t>The collision checker ensures that every candidate pose of the mainshaft is free of contact with the transmission case and the fixed countershaft. Because the original OpenSCAD geometry contains detailed gear teeth and irregular surfaces, the assignment requires constructing a simplified but accurate rigid-body model suitable for real-time SE(3) planning. This section explains the geometric assumptions, the capsule-based modeling of the shafts, the axis-aligned interior case volume, and the segment-to-segment distance tests used to detect collisions. These elements together form the complete collision-checking subsystem required by Rubric Item 5.2.</w:t>
+      </w:r>
+    </w:p>
+    <w:p>
+      <w:pPr>
+        <w:pStyle w:val="Normal"/>
+        <w:ind w:hanging="0"/>
+        <w:jc w:val="start"/>
+        <w:rPr/>
+      </w:pPr>
+      <w:r>
+        <w:rPr/>
       </w:r>
     </w:p>
     <w:p>
@@ -416,6 +1340,323 @@
     </w:p>
     <w:p>
       <w:pPr>
+        <w:pStyle w:val="Heading2"/>
+        <w:ind w:start="288" w:hanging="0"/>
+        <w:jc w:val="start"/>
+        <w:rPr/>
+      </w:pPr>
+      <w:r>
+        <w:rPr/>
+        <w:t>CAD-Derived Dimensions Used in the Planner</w:t>
+      </w:r>
+    </w:p>
+    <w:p>
+      <w:pPr>
+        <w:pStyle w:val="TextBody"/>
+        <w:ind w:start="288" w:hanging="0"/>
+        <w:jc w:val="start"/>
+        <w:rPr/>
+      </w:pPr>
+      <w:r>
+        <w:rPr/>
+        <w:t>The following dimensions were extracted from the provided OpenSCAD models (</w:t>
+      </w:r>
+      <w:r>
+        <w:rPr>
+          <w:rStyle w:val="Emphasis"/>
+        </w:rPr>
+        <w:t>transmission.scad</w:t>
+      </w:r>
+      <w:r>
+        <w:rPr/>
+        <w:t xml:space="preserve">, </w:t>
+      </w:r>
+      <w:r>
+        <w:rPr>
+          <w:rStyle w:val="Emphasis"/>
+        </w:rPr>
+        <w:t>main_transmission.scad</w:t>
+      </w:r>
+      <w:r>
+        <w:rPr/>
+        <w:t xml:space="preserve">, </w:t>
+      </w:r>
+      <w:r>
+        <w:rPr>
+          <w:rStyle w:val="Emphasis"/>
+        </w:rPr>
+        <w:t>apart_transmission.scad</w:t>
+      </w:r>
+      <w:r>
+        <w:rPr/>
+        <w:t>) and from Figures 5–7 of the assignment. These values were used to build the simplified collision model in the planner:</w:t>
+      </w:r>
+    </w:p>
+    <w:p>
+      <w:pPr>
+        <w:pStyle w:val="TextBody"/>
+        <w:numPr>
+          <w:ilvl w:val="0"/>
+          <w:numId w:val="14"/>
+        </w:numPr>
+        <w:tabs>
+          <w:tab w:val="clear" w:pos="288"/>
+          <w:tab w:val="left" w:pos="0" w:leader="none"/>
+        </w:tabs>
+        <w:ind w:firstLine="5"/>
+        <w:rPr/>
+      </w:pPr>
+      <w:r>
+        <w:rPr>
+          <w:rStyle w:val="StrongEmphasis"/>
+        </w:rPr>
+        <w:t>Case interior (X × Y × Z):</w:t>
+      </w:r>
+      <w:r>
+        <w:rPr/>
+        <w:t xml:space="preserve"> 280 mm × 210 mm × 300 mm</w:t>
+      </w:r>
+    </w:p>
+    <w:p>
+      <w:pPr>
+        <w:pStyle w:val="TextBody"/>
+        <w:numPr>
+          <w:ilvl w:val="0"/>
+          <w:numId w:val="14"/>
+        </w:numPr>
+        <w:tabs>
+          <w:tab w:val="clear" w:pos="288"/>
+          <w:tab w:val="left" w:pos="0" w:leader="none"/>
+        </w:tabs>
+        <w:ind w:firstLine="5"/>
+        <w:rPr/>
+      </w:pPr>
+      <w:r>
+        <w:rPr>
+          <w:rStyle w:val="StrongEmphasis"/>
+        </w:rPr>
+        <w:t>Case wall thickness:</w:t>
+      </w:r>
+      <w:r>
+        <w:rPr/>
+        <w:t xml:space="preserve"> 25 mm (all plates)</w:t>
+      </w:r>
+    </w:p>
+    <w:p>
+      <w:pPr>
+        <w:pStyle w:val="TextBody"/>
+        <w:numPr>
+          <w:ilvl w:val="0"/>
+          <w:numId w:val="14"/>
+        </w:numPr>
+        <w:tabs>
+          <w:tab w:val="clear" w:pos="288"/>
+          <w:tab w:val="left" w:pos="0" w:leader="none"/>
+        </w:tabs>
+        <w:ind w:firstLine="5"/>
+        <w:rPr/>
+      </w:pPr>
+      <w:r>
+        <w:rPr>
+          <w:rStyle w:val="StrongEmphasis"/>
+        </w:rPr>
+        <w:t>Mainshaft approximate length:</w:t>
+      </w:r>
+      <w:r>
+        <w:rPr/>
+        <w:t xml:space="preserve"> 384 mm</w:t>
+      </w:r>
+    </w:p>
+    <w:p>
+      <w:pPr>
+        <w:pStyle w:val="TextBody"/>
+        <w:numPr>
+          <w:ilvl w:val="0"/>
+          <w:numId w:val="14"/>
+        </w:numPr>
+        <w:tabs>
+          <w:tab w:val="clear" w:pos="288"/>
+          <w:tab w:val="left" w:pos="0" w:leader="none"/>
+        </w:tabs>
+        <w:ind w:firstLine="5"/>
+        <w:rPr/>
+      </w:pPr>
+      <w:r>
+        <w:rPr>
+          <w:rStyle w:val="StrongEmphasis"/>
+        </w:rPr>
+        <w:t>Mainshaft capsule radius:</w:t>
+      </w:r>
+      <w:r>
+        <w:rPr/>
+        <w:t xml:space="preserve"> 16–20 mm (simplified)</w:t>
+      </w:r>
+    </w:p>
+    <w:p>
+      <w:pPr>
+        <w:pStyle w:val="TextBody"/>
+        <w:numPr>
+          <w:ilvl w:val="0"/>
+          <w:numId w:val="14"/>
+        </w:numPr>
+        <w:tabs>
+          <w:tab w:val="clear" w:pos="288"/>
+          <w:tab w:val="left" w:pos="0" w:leader="none"/>
+        </w:tabs>
+        <w:ind w:firstLine="5"/>
+        <w:rPr/>
+      </w:pPr>
+      <w:r>
+        <w:rPr>
+          <w:rStyle w:val="StrongEmphasis"/>
+        </w:rPr>
+        <w:t>Countershaft length (simplified):</w:t>
+      </w:r>
+      <w:r>
+        <w:rPr/>
+        <w:t xml:space="preserve"> approx. 330 mm</w:t>
+      </w:r>
+    </w:p>
+    <w:p>
+      <w:pPr>
+        <w:pStyle w:val="TextBody"/>
+        <w:numPr>
+          <w:ilvl w:val="0"/>
+          <w:numId w:val="14"/>
+        </w:numPr>
+        <w:tabs>
+          <w:tab w:val="clear" w:pos="288"/>
+          <w:tab w:val="left" w:pos="0" w:leader="none"/>
+        </w:tabs>
+        <w:ind w:firstLine="5"/>
+        <w:rPr/>
+      </w:pPr>
+      <w:r>
+        <w:rPr>
+          <w:rStyle w:val="StrongEmphasis"/>
+        </w:rPr>
+        <w:t>Countershaft capsule radius:</w:t>
+      </w:r>
+      <w:r>
+        <w:rPr/>
+        <w:t xml:space="preserve"> ~15 mm</w:t>
+      </w:r>
+    </w:p>
+    <w:p>
+      <w:pPr>
+        <w:pStyle w:val="TextBody"/>
+        <w:numPr>
+          <w:ilvl w:val="0"/>
+          <w:numId w:val="14"/>
+        </w:numPr>
+        <w:tabs>
+          <w:tab w:val="clear" w:pos="288"/>
+          <w:tab w:val="left" w:pos="0" w:leader="none"/>
+        </w:tabs>
+        <w:ind w:firstLine="5"/>
+        <w:rPr/>
+      </w:pPr>
+      <w:r>
+        <w:rPr>
+          <w:rStyle w:val="StrongEmphasis"/>
+        </w:rPr>
+        <w:t>Case opening:</w:t>
+      </w:r>
+      <w:r>
+        <w:rPr/>
+        <w:t xml:space="preserve"> positive X-side is treated as open to allow extraction</w:t>
+      </w:r>
+    </w:p>
+    <w:p>
+      <w:pPr>
+        <w:pStyle w:val="TextBody"/>
+        <w:numPr>
+          <w:ilvl w:val="0"/>
+          <w:numId w:val="14"/>
+        </w:numPr>
+        <w:tabs>
+          <w:tab w:val="clear" w:pos="288"/>
+          <w:tab w:val="left" w:pos="0" w:leader="none"/>
+        </w:tabs>
+        <w:ind w:firstLine="5"/>
+        <w:rPr/>
+      </w:pPr>
+      <w:r>
+        <w:rPr>
+          <w:rStyle w:val="StrongEmphasis"/>
+        </w:rPr>
+        <w:t>Coordinate frame:</w:t>
+      </w:r>
+    </w:p>
+    <w:p>
+      <w:pPr>
+        <w:pStyle w:val="TextBody"/>
+        <w:numPr>
+          <w:ilvl w:val="1"/>
+          <w:numId w:val="14"/>
+        </w:numPr>
+        <w:tabs>
+          <w:tab w:val="clear" w:pos="288"/>
+          <w:tab w:val="left" w:pos="0" w:leader="none"/>
+        </w:tabs>
+        <w:ind w:firstLine="5"/>
+        <w:rPr/>
+      </w:pPr>
+      <w:r>
+        <w:rPr/>
+        <w:t>+X out of the “front plate”</w:t>
+      </w:r>
+    </w:p>
+    <w:p>
+      <w:pPr>
+        <w:pStyle w:val="TextBody"/>
+        <w:numPr>
+          <w:ilvl w:val="1"/>
+          <w:numId w:val="14"/>
+        </w:numPr>
+        <w:tabs>
+          <w:tab w:val="clear" w:pos="288"/>
+          <w:tab w:val="left" w:pos="0" w:leader="none"/>
+        </w:tabs>
+        <w:ind w:firstLine="5"/>
+        <w:rPr/>
+      </w:pPr>
+      <w:r>
+        <w:rPr/>
+        <w:t>+Y to the driver-side of the case</w:t>
+      </w:r>
+    </w:p>
+    <w:p>
+      <w:pPr>
+        <w:pStyle w:val="TextBody"/>
+        <w:numPr>
+          <w:ilvl w:val="1"/>
+          <w:numId w:val="14"/>
+        </w:numPr>
+        <w:tabs>
+          <w:tab w:val="clear" w:pos="288"/>
+          <w:tab w:val="left" w:pos="0" w:leader="none"/>
+        </w:tabs>
+        <w:ind w:firstLine="5"/>
+        <w:rPr/>
+      </w:pPr>
+      <w:r>
+        <w:rPr/>
+        <w:t>+Z upward</w:t>
+      </w:r>
+    </w:p>
+    <w:p>
+      <w:pPr>
+        <w:pStyle w:val="TextBody"/>
+        <w:rPr/>
+      </w:pPr>
+      <w:r>
+        <w:rPr/>
+        <w:t>These values match the simplified shapes shown in Section III and ensure the collision checker accurately reflects the intended geometry.</w:t>
+      </w:r>
+    </w:p>
+    <w:p>
+      <w:pPr>
         <w:pStyle w:val="Heading1"/>
         <w:ind w:hanging="0"/>
         <w:jc w:val="center"/>
@@ -424,6 +1665,29 @@
       <w:r>
         <w:rPr/>
         <w:t>RRT Motion Planner</w:t>
+      </w:r>
+    </w:p>
+    <w:p>
+      <w:pPr>
+        <w:pStyle w:val="Normal"/>
+        <w:ind w:hanging="0"/>
+        <w:jc w:val="start"/>
+        <w:rPr/>
+      </w:pPr>
+      <w:r>
+        <w:rPr/>
+        <w:t>This problem involves planning in SE(3) for a rigid body moving through a cluttered environment. Sampling-based methods such as RRT are appropriate because the configuration space is high dimensional (six DOF) and the geometry of the case creates narrow passages that rule out grid-based or analytic approaches. A single-direction RRT was used because the goal pose lies outside the case and is easy to connect to once the tree escapes the interior.</w:t>
+      </w:r>
+    </w:p>
+    <w:p>
+      <w:pPr>
+        <w:pStyle w:val="Normal"/>
+        <w:ind w:hanging="0"/>
+        <w:jc w:val="start"/>
+        <w:rPr/>
+      </w:pPr>
+      <w:r>
+        <w:rPr/>
       </w:r>
     </w:p>
     <w:p>
@@ -682,6 +1946,29 @@
     </w:p>
     <w:p>
       <w:pPr>
+        <w:pStyle w:val="Normal"/>
+        <w:ind w:start="288" w:hanging="0"/>
+        <w:jc w:val="start"/>
+        <w:rPr/>
+      </w:pPr>
+      <w:r>
+        <w:rPr/>
+        <w:t>For nearest-neighbor selection, the planner compares positions in XYZ only. This simplification is common in SE(3) planners and keeps the search efficient while still allowing the local controller to adjust orientation during steering.</w:t>
+      </w:r>
+    </w:p>
+    <w:p>
+      <w:pPr>
+        <w:pStyle w:val="Normal"/>
+        <w:ind w:start="288" w:hanging="0"/>
+        <w:jc w:val="start"/>
+        <w:rPr/>
+      </w:pPr>
+      <w:r>
+        <w:rPr/>
+      </w:r>
+    </w:p>
+    <w:p>
+      <w:pPr>
         <w:pStyle w:val="TextBody"/>
         <w:ind w:hanging="0"/>
         <w:jc w:val="start"/>
@@ -900,7 +2187,17 @@
       </w:pPr>
       <w:r>
         <w:rPr/>
-        <w:t>The RRT successfully computed a collision-free motion that removes the mainshaft from the transmission case and places it at the final goal pose outside the case. This section presents the required visualizations generated by the planner: the 3-D path of the shaft, the RRT exploration tree, and an animation or sequence of snapshots showing the motion.</w:t>
+        <w:t xml:space="preserve">This section presents the experimental results of the SE(3) RRT planner applied to removing the SM-465 mainshaft from the transmission housing. All results, figures, STL visualizations, and animations were generated directly by the submitted code and the </w:t>
+      </w:r>
+      <w:r>
+        <w:rPr>
+          <w:rStyle w:val="SourceText"/>
+        </w:rPr>
+        <w:t>run_hw6.sh</w:t>
+      </w:r>
+      <w:r>
+        <w:rPr/>
+        <w:t xml:space="preserve"> automation script.</w:t>
       </w:r>
     </w:p>
     <w:p>
@@ -1704,7 +3001,11 @@
         </w:rPr>
       </w:pPr>
       <w:r>
-        <w:rPr/>
+        <w:rPr>
+          <w:color w:val="000000"/>
+          <w:u w:val="none"/>
+          <w:lang w:val="x-none" w:eastAsia="x-none"/>
+        </w:rPr>
       </w:r>
     </w:p>
     <w:p>
@@ -3632,6 +4933,1495 @@
         <w:ind w:start="6381" w:hanging="283"/>
       </w:pPr>
       <w:rPr/>
+    </w:lvl>
+  </w:abstractNum>
+  <w:abstractNum w:abstractNumId="14">
+    <w:lvl w:ilvl="0">
+      <w:start w:val="1"/>
+      <w:numFmt w:val="bullet"/>
+      <w:lvlText w:val=""/>
+      <w:lvlJc w:val="start"/>
+      <w:pPr>
+        <w:tabs>
+          <w:tab w:val="num" w:pos="709"/>
+        </w:tabs>
+        <w:ind w:start="709" w:hanging="283"/>
+      </w:pPr>
+      <w:rPr>
+        <w:rFonts w:ascii="Symbol" w:hAnsi="Symbol" w:cs="Symbol" w:hint="default"/>
+      </w:rPr>
+    </w:lvl>
+    <w:lvl w:ilvl="1">
+      <w:start w:val="1"/>
+      <w:numFmt w:val="bullet"/>
+      <w:lvlText w:val=""/>
+      <w:lvlJc w:val="start"/>
+      <w:pPr>
+        <w:tabs>
+          <w:tab w:val="num" w:pos="1418"/>
+        </w:tabs>
+        <w:ind w:start="1418" w:hanging="283"/>
+      </w:pPr>
+      <w:rPr>
+        <w:rFonts w:ascii="Symbol" w:hAnsi="Symbol" w:cs="Symbol" w:hint="default"/>
+      </w:rPr>
+    </w:lvl>
+    <w:lvl w:ilvl="2">
+      <w:start w:val="1"/>
+      <w:numFmt w:val="bullet"/>
+      <w:lvlText w:val=""/>
+      <w:lvlJc w:val="start"/>
+      <w:pPr>
+        <w:tabs>
+          <w:tab w:val="num" w:pos="2127"/>
+        </w:tabs>
+        <w:ind w:start="2127" w:hanging="283"/>
+      </w:pPr>
+      <w:rPr>
+        <w:rFonts w:ascii="Symbol" w:hAnsi="Symbol" w:cs="Symbol" w:hint="default"/>
+      </w:rPr>
+    </w:lvl>
+    <w:lvl w:ilvl="3">
+      <w:start w:val="1"/>
+      <w:numFmt w:val="bullet"/>
+      <w:lvlText w:val=""/>
+      <w:lvlJc w:val="start"/>
+      <w:pPr>
+        <w:tabs>
+          <w:tab w:val="num" w:pos="2836"/>
+        </w:tabs>
+        <w:ind w:start="2836" w:hanging="283"/>
+      </w:pPr>
+      <w:rPr>
+        <w:rFonts w:ascii="Symbol" w:hAnsi="Symbol" w:cs="Symbol" w:hint="default"/>
+      </w:rPr>
+    </w:lvl>
+    <w:lvl w:ilvl="4">
+      <w:start w:val="1"/>
+      <w:numFmt w:val="bullet"/>
+      <w:lvlText w:val=""/>
+      <w:lvlJc w:val="start"/>
+      <w:pPr>
+        <w:tabs>
+          <w:tab w:val="num" w:pos="3545"/>
+        </w:tabs>
+        <w:ind w:start="3545" w:hanging="283"/>
+      </w:pPr>
+      <w:rPr>
+        <w:rFonts w:ascii="Symbol" w:hAnsi="Symbol" w:cs="Symbol" w:hint="default"/>
+      </w:rPr>
+    </w:lvl>
+    <w:lvl w:ilvl="5">
+      <w:start w:val="1"/>
+      <w:numFmt w:val="bullet"/>
+      <w:lvlText w:val=""/>
+      <w:lvlJc w:val="start"/>
+      <w:pPr>
+        <w:tabs>
+          <w:tab w:val="num" w:pos="4254"/>
+        </w:tabs>
+        <w:ind w:start="4254" w:hanging="283"/>
+      </w:pPr>
+      <w:rPr>
+        <w:rFonts w:ascii="Symbol" w:hAnsi="Symbol" w:cs="Symbol" w:hint="default"/>
+      </w:rPr>
+    </w:lvl>
+    <w:lvl w:ilvl="6">
+      <w:start w:val="1"/>
+      <w:numFmt w:val="bullet"/>
+      <w:lvlText w:val=""/>
+      <w:lvlJc w:val="start"/>
+      <w:pPr>
+        <w:tabs>
+          <w:tab w:val="num" w:pos="4963"/>
+        </w:tabs>
+        <w:ind w:start="4963" w:hanging="283"/>
+      </w:pPr>
+      <w:rPr>
+        <w:rFonts w:ascii="Symbol" w:hAnsi="Symbol" w:cs="Symbol" w:hint="default"/>
+      </w:rPr>
+    </w:lvl>
+    <w:lvl w:ilvl="7">
+      <w:start w:val="1"/>
+      <w:numFmt w:val="bullet"/>
+      <w:lvlText w:val=""/>
+      <w:lvlJc w:val="start"/>
+      <w:pPr>
+        <w:tabs>
+          <w:tab w:val="num" w:pos="5672"/>
+        </w:tabs>
+        <w:ind w:start="5672" w:hanging="283"/>
+      </w:pPr>
+      <w:rPr>
+        <w:rFonts w:ascii="Symbol" w:hAnsi="Symbol" w:cs="Symbol" w:hint="default"/>
+      </w:rPr>
+    </w:lvl>
+    <w:lvl w:ilvl="8">
+      <w:start w:val="1"/>
+      <w:numFmt w:val="bullet"/>
+      <w:lvlText w:val=""/>
+      <w:lvlJc w:val="start"/>
+      <w:pPr>
+        <w:tabs>
+          <w:tab w:val="num" w:pos="6381"/>
+        </w:tabs>
+        <w:ind w:start="6381" w:hanging="283"/>
+      </w:pPr>
+      <w:rPr>
+        <w:rFonts w:ascii="Symbol" w:hAnsi="Symbol" w:cs="Symbol" w:hint="default"/>
+      </w:rPr>
+    </w:lvl>
+  </w:abstractNum>
+  <w:abstractNum w:abstractNumId="15">
+    <w:lvl w:ilvl="0">
+      <w:start w:val="1"/>
+      <w:numFmt w:val="decimal"/>
+      <w:lvlText w:val="%1."/>
+      <w:lvlJc w:val="start"/>
+      <w:pPr>
+        <w:tabs>
+          <w:tab w:val="num" w:pos="720"/>
+        </w:tabs>
+        <w:ind w:start="720" w:hanging="360"/>
+      </w:pPr>
+      <w:rPr/>
+    </w:lvl>
+    <w:lvl w:ilvl="1">
+      <w:start w:val="1"/>
+      <w:numFmt w:val="decimal"/>
+      <w:lvlText w:val="%2."/>
+      <w:lvlJc w:val="start"/>
+      <w:pPr>
+        <w:tabs>
+          <w:tab w:val="num" w:pos="1080"/>
+        </w:tabs>
+        <w:ind w:start="1080" w:hanging="360"/>
+      </w:pPr>
+      <w:rPr/>
+    </w:lvl>
+    <w:lvl w:ilvl="2">
+      <w:start w:val="1"/>
+      <w:numFmt w:val="decimal"/>
+      <w:lvlText w:val="%3."/>
+      <w:lvlJc w:val="start"/>
+      <w:pPr>
+        <w:tabs>
+          <w:tab w:val="num" w:pos="1440"/>
+        </w:tabs>
+        <w:ind w:start="1440" w:hanging="360"/>
+      </w:pPr>
+      <w:rPr/>
+    </w:lvl>
+    <w:lvl w:ilvl="3">
+      <w:start w:val="1"/>
+      <w:numFmt w:val="decimal"/>
+      <w:lvlText w:val="%4."/>
+      <w:lvlJc w:val="start"/>
+      <w:pPr>
+        <w:tabs>
+          <w:tab w:val="num" w:pos="1800"/>
+        </w:tabs>
+        <w:ind w:start="1800" w:hanging="360"/>
+      </w:pPr>
+      <w:rPr/>
+    </w:lvl>
+    <w:lvl w:ilvl="4">
+      <w:start w:val="1"/>
+      <w:numFmt w:val="decimal"/>
+      <w:lvlText w:val="%5."/>
+      <w:lvlJc w:val="start"/>
+      <w:pPr>
+        <w:tabs>
+          <w:tab w:val="num" w:pos="2160"/>
+        </w:tabs>
+        <w:ind w:start="2160" w:hanging="360"/>
+      </w:pPr>
+      <w:rPr/>
+    </w:lvl>
+    <w:lvl w:ilvl="5">
+      <w:start w:val="1"/>
+      <w:numFmt w:val="decimal"/>
+      <w:lvlText w:val="%6."/>
+      <w:lvlJc w:val="start"/>
+      <w:pPr>
+        <w:tabs>
+          <w:tab w:val="num" w:pos="2520"/>
+        </w:tabs>
+        <w:ind w:start="2520" w:hanging="360"/>
+      </w:pPr>
+      <w:rPr/>
+    </w:lvl>
+    <w:lvl w:ilvl="6">
+      <w:start w:val="1"/>
+      <w:numFmt w:val="decimal"/>
+      <w:lvlText w:val="%7."/>
+      <w:lvlJc w:val="start"/>
+      <w:pPr>
+        <w:tabs>
+          <w:tab w:val="num" w:pos="2880"/>
+        </w:tabs>
+        <w:ind w:start="2880" w:hanging="360"/>
+      </w:pPr>
+      <w:rPr/>
+    </w:lvl>
+    <w:lvl w:ilvl="7">
+      <w:start w:val="1"/>
+      <w:numFmt w:val="decimal"/>
+      <w:lvlText w:val="%8."/>
+      <w:lvlJc w:val="start"/>
+      <w:pPr>
+        <w:tabs>
+          <w:tab w:val="num" w:pos="3240"/>
+        </w:tabs>
+        <w:ind w:start="3240" w:hanging="360"/>
+      </w:pPr>
+      <w:rPr/>
+    </w:lvl>
+    <w:lvl w:ilvl="8">
+      <w:start w:val="1"/>
+      <w:numFmt w:val="decimal"/>
+      <w:lvlText w:val="%9."/>
+      <w:lvlJc w:val="start"/>
+      <w:pPr>
+        <w:tabs>
+          <w:tab w:val="num" w:pos="3600"/>
+        </w:tabs>
+        <w:ind w:start="3600" w:hanging="360"/>
+      </w:pPr>
+      <w:rPr/>
+    </w:lvl>
+  </w:abstractNum>
+  <w:abstractNum w:abstractNumId="16">
+    <w:lvl w:ilvl="0">
+      <w:start w:val="1"/>
+      <w:numFmt w:val="bullet"/>
+      <w:lvlText w:val=""/>
+      <w:lvlJc w:val="start"/>
+      <w:pPr>
+        <w:tabs>
+          <w:tab w:val="num" w:pos="709"/>
+        </w:tabs>
+        <w:ind w:start="709" w:hanging="283"/>
+      </w:pPr>
+      <w:rPr>
+        <w:rFonts w:ascii="Symbol" w:hAnsi="Symbol" w:cs="Symbol" w:hint="default"/>
+      </w:rPr>
+    </w:lvl>
+    <w:lvl w:ilvl="1">
+      <w:start w:val="1"/>
+      <w:numFmt w:val="bullet"/>
+      <w:lvlText w:val=""/>
+      <w:lvlJc w:val="start"/>
+      <w:pPr>
+        <w:tabs>
+          <w:tab w:val="num" w:pos="1418"/>
+        </w:tabs>
+        <w:ind w:start="1418" w:hanging="283"/>
+      </w:pPr>
+      <w:rPr>
+        <w:rFonts w:ascii="Symbol" w:hAnsi="Symbol" w:cs="Symbol" w:hint="default"/>
+      </w:rPr>
+    </w:lvl>
+    <w:lvl w:ilvl="2">
+      <w:start w:val="1"/>
+      <w:numFmt w:val="bullet"/>
+      <w:lvlText w:val=""/>
+      <w:lvlJc w:val="start"/>
+      <w:pPr>
+        <w:tabs>
+          <w:tab w:val="num" w:pos="2127"/>
+        </w:tabs>
+        <w:ind w:start="2127" w:hanging="283"/>
+      </w:pPr>
+      <w:rPr>
+        <w:rFonts w:ascii="Symbol" w:hAnsi="Symbol" w:cs="Symbol" w:hint="default"/>
+      </w:rPr>
+    </w:lvl>
+    <w:lvl w:ilvl="3">
+      <w:start w:val="1"/>
+      <w:numFmt w:val="bullet"/>
+      <w:lvlText w:val=""/>
+      <w:lvlJc w:val="start"/>
+      <w:pPr>
+        <w:tabs>
+          <w:tab w:val="num" w:pos="2836"/>
+        </w:tabs>
+        <w:ind w:start="2836" w:hanging="283"/>
+      </w:pPr>
+      <w:rPr>
+        <w:rFonts w:ascii="Symbol" w:hAnsi="Symbol" w:cs="Symbol" w:hint="default"/>
+      </w:rPr>
+    </w:lvl>
+    <w:lvl w:ilvl="4">
+      <w:start w:val="1"/>
+      <w:numFmt w:val="bullet"/>
+      <w:lvlText w:val=""/>
+      <w:lvlJc w:val="start"/>
+      <w:pPr>
+        <w:tabs>
+          <w:tab w:val="num" w:pos="3545"/>
+        </w:tabs>
+        <w:ind w:start="3545" w:hanging="283"/>
+      </w:pPr>
+      <w:rPr>
+        <w:rFonts w:ascii="Symbol" w:hAnsi="Symbol" w:cs="Symbol" w:hint="default"/>
+      </w:rPr>
+    </w:lvl>
+    <w:lvl w:ilvl="5">
+      <w:start w:val="1"/>
+      <w:numFmt w:val="bullet"/>
+      <w:lvlText w:val=""/>
+      <w:lvlJc w:val="start"/>
+      <w:pPr>
+        <w:tabs>
+          <w:tab w:val="num" w:pos="4254"/>
+        </w:tabs>
+        <w:ind w:start="4254" w:hanging="283"/>
+      </w:pPr>
+      <w:rPr>
+        <w:rFonts w:ascii="Symbol" w:hAnsi="Symbol" w:cs="Symbol" w:hint="default"/>
+      </w:rPr>
+    </w:lvl>
+    <w:lvl w:ilvl="6">
+      <w:start w:val="1"/>
+      <w:numFmt w:val="bullet"/>
+      <w:lvlText w:val=""/>
+      <w:lvlJc w:val="start"/>
+      <w:pPr>
+        <w:tabs>
+          <w:tab w:val="num" w:pos="4963"/>
+        </w:tabs>
+        <w:ind w:start="4963" w:hanging="283"/>
+      </w:pPr>
+      <w:rPr>
+        <w:rFonts w:ascii="Symbol" w:hAnsi="Symbol" w:cs="Symbol" w:hint="default"/>
+      </w:rPr>
+    </w:lvl>
+    <w:lvl w:ilvl="7">
+      <w:start w:val="1"/>
+      <w:numFmt w:val="bullet"/>
+      <w:lvlText w:val=""/>
+      <w:lvlJc w:val="start"/>
+      <w:pPr>
+        <w:tabs>
+          <w:tab w:val="num" w:pos="5672"/>
+        </w:tabs>
+        <w:ind w:start="5672" w:hanging="283"/>
+      </w:pPr>
+      <w:rPr>
+        <w:rFonts w:ascii="Symbol" w:hAnsi="Symbol" w:cs="Symbol" w:hint="default"/>
+      </w:rPr>
+    </w:lvl>
+    <w:lvl w:ilvl="8">
+      <w:start w:val="1"/>
+      <w:numFmt w:val="bullet"/>
+      <w:lvlText w:val=""/>
+      <w:lvlJc w:val="start"/>
+      <w:pPr>
+        <w:tabs>
+          <w:tab w:val="num" w:pos="6381"/>
+        </w:tabs>
+        <w:ind w:start="6381" w:hanging="283"/>
+      </w:pPr>
+      <w:rPr>
+        <w:rFonts w:ascii="Symbol" w:hAnsi="Symbol" w:cs="Symbol" w:hint="default"/>
+      </w:rPr>
+    </w:lvl>
+  </w:abstractNum>
+  <w:abstractNum w:abstractNumId="17">
+    <w:lvl w:ilvl="0">
+      <w:start w:val="1"/>
+      <w:numFmt w:val="bullet"/>
+      <w:lvlText w:val=""/>
+      <w:lvlJc w:val="start"/>
+      <w:pPr>
+        <w:tabs>
+          <w:tab w:val="num" w:pos="709"/>
+        </w:tabs>
+        <w:ind w:start="709" w:hanging="283"/>
+      </w:pPr>
+      <w:rPr>
+        <w:rFonts w:ascii="Symbol" w:hAnsi="Symbol" w:cs="Symbol" w:hint="default"/>
+      </w:rPr>
+    </w:lvl>
+    <w:lvl w:ilvl="1">
+      <w:start w:val="1"/>
+      <w:numFmt w:val="bullet"/>
+      <w:lvlText w:val=""/>
+      <w:lvlJc w:val="start"/>
+      <w:pPr>
+        <w:tabs>
+          <w:tab w:val="num" w:pos="1418"/>
+        </w:tabs>
+        <w:ind w:start="1418" w:hanging="283"/>
+      </w:pPr>
+      <w:rPr>
+        <w:rFonts w:ascii="Symbol" w:hAnsi="Symbol" w:cs="Symbol" w:hint="default"/>
+      </w:rPr>
+    </w:lvl>
+    <w:lvl w:ilvl="2">
+      <w:start w:val="1"/>
+      <w:numFmt w:val="bullet"/>
+      <w:lvlText w:val=""/>
+      <w:lvlJc w:val="start"/>
+      <w:pPr>
+        <w:tabs>
+          <w:tab w:val="num" w:pos="2127"/>
+        </w:tabs>
+        <w:ind w:start="2127" w:hanging="283"/>
+      </w:pPr>
+      <w:rPr>
+        <w:rFonts w:ascii="Symbol" w:hAnsi="Symbol" w:cs="Symbol" w:hint="default"/>
+      </w:rPr>
+    </w:lvl>
+    <w:lvl w:ilvl="3">
+      <w:start w:val="1"/>
+      <w:numFmt w:val="bullet"/>
+      <w:lvlText w:val=""/>
+      <w:lvlJc w:val="start"/>
+      <w:pPr>
+        <w:tabs>
+          <w:tab w:val="num" w:pos="2836"/>
+        </w:tabs>
+        <w:ind w:start="2836" w:hanging="283"/>
+      </w:pPr>
+      <w:rPr>
+        <w:rFonts w:ascii="Symbol" w:hAnsi="Symbol" w:cs="Symbol" w:hint="default"/>
+      </w:rPr>
+    </w:lvl>
+    <w:lvl w:ilvl="4">
+      <w:start w:val="1"/>
+      <w:numFmt w:val="bullet"/>
+      <w:lvlText w:val=""/>
+      <w:lvlJc w:val="start"/>
+      <w:pPr>
+        <w:tabs>
+          <w:tab w:val="num" w:pos="3545"/>
+        </w:tabs>
+        <w:ind w:start="3545" w:hanging="283"/>
+      </w:pPr>
+      <w:rPr>
+        <w:rFonts w:ascii="Symbol" w:hAnsi="Symbol" w:cs="Symbol" w:hint="default"/>
+      </w:rPr>
+    </w:lvl>
+    <w:lvl w:ilvl="5">
+      <w:start w:val="1"/>
+      <w:numFmt w:val="bullet"/>
+      <w:lvlText w:val=""/>
+      <w:lvlJc w:val="start"/>
+      <w:pPr>
+        <w:tabs>
+          <w:tab w:val="num" w:pos="4254"/>
+        </w:tabs>
+        <w:ind w:start="4254" w:hanging="283"/>
+      </w:pPr>
+      <w:rPr>
+        <w:rFonts w:ascii="Symbol" w:hAnsi="Symbol" w:cs="Symbol" w:hint="default"/>
+      </w:rPr>
+    </w:lvl>
+    <w:lvl w:ilvl="6">
+      <w:start w:val="1"/>
+      <w:numFmt w:val="bullet"/>
+      <w:lvlText w:val=""/>
+      <w:lvlJc w:val="start"/>
+      <w:pPr>
+        <w:tabs>
+          <w:tab w:val="num" w:pos="4963"/>
+        </w:tabs>
+        <w:ind w:start="4963" w:hanging="283"/>
+      </w:pPr>
+      <w:rPr>
+        <w:rFonts w:ascii="Symbol" w:hAnsi="Symbol" w:cs="Symbol" w:hint="default"/>
+      </w:rPr>
+    </w:lvl>
+    <w:lvl w:ilvl="7">
+      <w:start w:val="1"/>
+      <w:numFmt w:val="bullet"/>
+      <w:lvlText w:val=""/>
+      <w:lvlJc w:val="start"/>
+      <w:pPr>
+        <w:tabs>
+          <w:tab w:val="num" w:pos="5672"/>
+        </w:tabs>
+        <w:ind w:start="5672" w:hanging="283"/>
+      </w:pPr>
+      <w:rPr>
+        <w:rFonts w:ascii="Symbol" w:hAnsi="Symbol" w:cs="Symbol" w:hint="default"/>
+      </w:rPr>
+    </w:lvl>
+    <w:lvl w:ilvl="8">
+      <w:start w:val="1"/>
+      <w:numFmt w:val="bullet"/>
+      <w:lvlText w:val=""/>
+      <w:lvlJc w:val="start"/>
+      <w:pPr>
+        <w:tabs>
+          <w:tab w:val="num" w:pos="6381"/>
+        </w:tabs>
+        <w:ind w:start="6381" w:hanging="283"/>
+      </w:pPr>
+      <w:rPr>
+        <w:rFonts w:ascii="Symbol" w:hAnsi="Symbol" w:cs="Symbol" w:hint="default"/>
+      </w:rPr>
+    </w:lvl>
+  </w:abstractNum>
+  <w:abstractNum w:abstractNumId="18">
+    <w:lvl w:ilvl="0">
+      <w:start w:val="1"/>
+      <w:numFmt w:val="bullet"/>
+      <w:lvlText w:val=""/>
+      <w:lvlJc w:val="start"/>
+      <w:pPr>
+        <w:tabs>
+          <w:tab w:val="num" w:pos="709"/>
+        </w:tabs>
+        <w:ind w:start="709" w:hanging="283"/>
+      </w:pPr>
+      <w:rPr>
+        <w:rFonts w:ascii="Symbol" w:hAnsi="Symbol" w:cs="Symbol" w:hint="default"/>
+      </w:rPr>
+    </w:lvl>
+    <w:lvl w:ilvl="1">
+      <w:start w:val="1"/>
+      <w:numFmt w:val="bullet"/>
+      <w:lvlText w:val=""/>
+      <w:lvlJc w:val="start"/>
+      <w:pPr>
+        <w:tabs>
+          <w:tab w:val="num" w:pos="1418"/>
+        </w:tabs>
+        <w:ind w:start="1418" w:hanging="283"/>
+      </w:pPr>
+      <w:rPr>
+        <w:rFonts w:ascii="Symbol" w:hAnsi="Symbol" w:cs="Symbol" w:hint="default"/>
+      </w:rPr>
+    </w:lvl>
+    <w:lvl w:ilvl="2">
+      <w:start w:val="1"/>
+      <w:numFmt w:val="bullet"/>
+      <w:lvlText w:val=""/>
+      <w:lvlJc w:val="start"/>
+      <w:pPr>
+        <w:tabs>
+          <w:tab w:val="num" w:pos="2127"/>
+        </w:tabs>
+        <w:ind w:start="2127" w:hanging="283"/>
+      </w:pPr>
+      <w:rPr>
+        <w:rFonts w:ascii="Symbol" w:hAnsi="Symbol" w:cs="Symbol" w:hint="default"/>
+      </w:rPr>
+    </w:lvl>
+    <w:lvl w:ilvl="3">
+      <w:start w:val="1"/>
+      <w:numFmt w:val="bullet"/>
+      <w:lvlText w:val=""/>
+      <w:lvlJc w:val="start"/>
+      <w:pPr>
+        <w:tabs>
+          <w:tab w:val="num" w:pos="2836"/>
+        </w:tabs>
+        <w:ind w:start="2836" w:hanging="283"/>
+      </w:pPr>
+      <w:rPr>
+        <w:rFonts w:ascii="Symbol" w:hAnsi="Symbol" w:cs="Symbol" w:hint="default"/>
+      </w:rPr>
+    </w:lvl>
+    <w:lvl w:ilvl="4">
+      <w:start w:val="1"/>
+      <w:numFmt w:val="bullet"/>
+      <w:lvlText w:val=""/>
+      <w:lvlJc w:val="start"/>
+      <w:pPr>
+        <w:tabs>
+          <w:tab w:val="num" w:pos="3545"/>
+        </w:tabs>
+        <w:ind w:start="3545" w:hanging="283"/>
+      </w:pPr>
+      <w:rPr>
+        <w:rFonts w:ascii="Symbol" w:hAnsi="Symbol" w:cs="Symbol" w:hint="default"/>
+      </w:rPr>
+    </w:lvl>
+    <w:lvl w:ilvl="5">
+      <w:start w:val="1"/>
+      <w:numFmt w:val="bullet"/>
+      <w:lvlText w:val=""/>
+      <w:lvlJc w:val="start"/>
+      <w:pPr>
+        <w:tabs>
+          <w:tab w:val="num" w:pos="4254"/>
+        </w:tabs>
+        <w:ind w:start="4254" w:hanging="283"/>
+      </w:pPr>
+      <w:rPr>
+        <w:rFonts w:ascii="Symbol" w:hAnsi="Symbol" w:cs="Symbol" w:hint="default"/>
+      </w:rPr>
+    </w:lvl>
+    <w:lvl w:ilvl="6">
+      <w:start w:val="1"/>
+      <w:numFmt w:val="bullet"/>
+      <w:lvlText w:val=""/>
+      <w:lvlJc w:val="start"/>
+      <w:pPr>
+        <w:tabs>
+          <w:tab w:val="num" w:pos="4963"/>
+        </w:tabs>
+        <w:ind w:start="4963" w:hanging="283"/>
+      </w:pPr>
+      <w:rPr>
+        <w:rFonts w:ascii="Symbol" w:hAnsi="Symbol" w:cs="Symbol" w:hint="default"/>
+      </w:rPr>
+    </w:lvl>
+    <w:lvl w:ilvl="7">
+      <w:start w:val="1"/>
+      <w:numFmt w:val="bullet"/>
+      <w:lvlText w:val=""/>
+      <w:lvlJc w:val="start"/>
+      <w:pPr>
+        <w:tabs>
+          <w:tab w:val="num" w:pos="5672"/>
+        </w:tabs>
+        <w:ind w:start="5672" w:hanging="283"/>
+      </w:pPr>
+      <w:rPr>
+        <w:rFonts w:ascii="Symbol" w:hAnsi="Symbol" w:cs="Symbol" w:hint="default"/>
+      </w:rPr>
+    </w:lvl>
+    <w:lvl w:ilvl="8">
+      <w:start w:val="1"/>
+      <w:numFmt w:val="bullet"/>
+      <w:lvlText w:val=""/>
+      <w:lvlJc w:val="start"/>
+      <w:pPr>
+        <w:tabs>
+          <w:tab w:val="num" w:pos="6381"/>
+        </w:tabs>
+        <w:ind w:start="6381" w:hanging="283"/>
+      </w:pPr>
+      <w:rPr>
+        <w:rFonts w:ascii="Symbol" w:hAnsi="Symbol" w:cs="Symbol" w:hint="default"/>
+      </w:rPr>
+    </w:lvl>
+  </w:abstractNum>
+  <w:abstractNum w:abstractNumId="19">
+    <w:lvl w:ilvl="0">
+      <w:start w:val="1"/>
+      <w:numFmt w:val="bullet"/>
+      <w:lvlText w:val=""/>
+      <w:lvlJc w:val="start"/>
+      <w:pPr>
+        <w:tabs>
+          <w:tab w:val="num" w:pos="709"/>
+        </w:tabs>
+        <w:ind w:start="709" w:hanging="283"/>
+      </w:pPr>
+      <w:rPr>
+        <w:rFonts w:ascii="Symbol" w:hAnsi="Symbol" w:cs="Symbol" w:hint="default"/>
+      </w:rPr>
+    </w:lvl>
+    <w:lvl w:ilvl="1">
+      <w:start w:val="1"/>
+      <w:numFmt w:val="bullet"/>
+      <w:lvlText w:val=""/>
+      <w:lvlJc w:val="start"/>
+      <w:pPr>
+        <w:tabs>
+          <w:tab w:val="num" w:pos="1418"/>
+        </w:tabs>
+        <w:ind w:start="1418" w:hanging="283"/>
+      </w:pPr>
+      <w:rPr>
+        <w:rFonts w:ascii="Symbol" w:hAnsi="Symbol" w:cs="Symbol" w:hint="default"/>
+      </w:rPr>
+    </w:lvl>
+    <w:lvl w:ilvl="2">
+      <w:start w:val="1"/>
+      <w:numFmt w:val="bullet"/>
+      <w:lvlText w:val=""/>
+      <w:lvlJc w:val="start"/>
+      <w:pPr>
+        <w:tabs>
+          <w:tab w:val="num" w:pos="2127"/>
+        </w:tabs>
+        <w:ind w:start="2127" w:hanging="283"/>
+      </w:pPr>
+      <w:rPr>
+        <w:rFonts w:ascii="Symbol" w:hAnsi="Symbol" w:cs="Symbol" w:hint="default"/>
+      </w:rPr>
+    </w:lvl>
+    <w:lvl w:ilvl="3">
+      <w:start w:val="1"/>
+      <w:numFmt w:val="bullet"/>
+      <w:lvlText w:val=""/>
+      <w:lvlJc w:val="start"/>
+      <w:pPr>
+        <w:tabs>
+          <w:tab w:val="num" w:pos="2836"/>
+        </w:tabs>
+        <w:ind w:start="2836" w:hanging="283"/>
+      </w:pPr>
+      <w:rPr>
+        <w:rFonts w:ascii="Symbol" w:hAnsi="Symbol" w:cs="Symbol" w:hint="default"/>
+      </w:rPr>
+    </w:lvl>
+    <w:lvl w:ilvl="4">
+      <w:start w:val="1"/>
+      <w:numFmt w:val="bullet"/>
+      <w:lvlText w:val=""/>
+      <w:lvlJc w:val="start"/>
+      <w:pPr>
+        <w:tabs>
+          <w:tab w:val="num" w:pos="3545"/>
+        </w:tabs>
+        <w:ind w:start="3545" w:hanging="283"/>
+      </w:pPr>
+      <w:rPr>
+        <w:rFonts w:ascii="Symbol" w:hAnsi="Symbol" w:cs="Symbol" w:hint="default"/>
+      </w:rPr>
+    </w:lvl>
+    <w:lvl w:ilvl="5">
+      <w:start w:val="1"/>
+      <w:numFmt w:val="bullet"/>
+      <w:lvlText w:val=""/>
+      <w:lvlJc w:val="start"/>
+      <w:pPr>
+        <w:tabs>
+          <w:tab w:val="num" w:pos="4254"/>
+        </w:tabs>
+        <w:ind w:start="4254" w:hanging="283"/>
+      </w:pPr>
+      <w:rPr>
+        <w:rFonts w:ascii="Symbol" w:hAnsi="Symbol" w:cs="Symbol" w:hint="default"/>
+      </w:rPr>
+    </w:lvl>
+    <w:lvl w:ilvl="6">
+      <w:start w:val="1"/>
+      <w:numFmt w:val="bullet"/>
+      <w:lvlText w:val=""/>
+      <w:lvlJc w:val="start"/>
+      <w:pPr>
+        <w:tabs>
+          <w:tab w:val="num" w:pos="4963"/>
+        </w:tabs>
+        <w:ind w:start="4963" w:hanging="283"/>
+      </w:pPr>
+      <w:rPr>
+        <w:rFonts w:ascii="Symbol" w:hAnsi="Symbol" w:cs="Symbol" w:hint="default"/>
+      </w:rPr>
+    </w:lvl>
+    <w:lvl w:ilvl="7">
+      <w:start w:val="1"/>
+      <w:numFmt w:val="bullet"/>
+      <w:lvlText w:val=""/>
+      <w:lvlJc w:val="start"/>
+      <w:pPr>
+        <w:tabs>
+          <w:tab w:val="num" w:pos="5672"/>
+        </w:tabs>
+        <w:ind w:start="5672" w:hanging="283"/>
+      </w:pPr>
+      <w:rPr>
+        <w:rFonts w:ascii="Symbol" w:hAnsi="Symbol" w:cs="Symbol" w:hint="default"/>
+      </w:rPr>
+    </w:lvl>
+    <w:lvl w:ilvl="8">
+      <w:start w:val="1"/>
+      <w:numFmt w:val="bullet"/>
+      <w:lvlText w:val=""/>
+      <w:lvlJc w:val="start"/>
+      <w:pPr>
+        <w:tabs>
+          <w:tab w:val="num" w:pos="6381"/>
+        </w:tabs>
+        <w:ind w:start="6381" w:hanging="283"/>
+      </w:pPr>
+      <w:rPr>
+        <w:rFonts w:ascii="Symbol" w:hAnsi="Symbol" w:cs="Symbol" w:hint="default"/>
+      </w:rPr>
+    </w:lvl>
+  </w:abstractNum>
+  <w:abstractNum w:abstractNumId="20">
+    <w:lvl w:ilvl="0">
+      <w:start w:val="1"/>
+      <w:numFmt w:val="bullet"/>
+      <w:lvlText w:val=""/>
+      <w:lvlJc w:val="start"/>
+      <w:pPr>
+        <w:tabs>
+          <w:tab w:val="num" w:pos="709"/>
+        </w:tabs>
+        <w:ind w:start="709" w:hanging="283"/>
+      </w:pPr>
+      <w:rPr>
+        <w:rFonts w:ascii="Symbol" w:hAnsi="Symbol" w:cs="Symbol" w:hint="default"/>
+      </w:rPr>
+    </w:lvl>
+    <w:lvl w:ilvl="1">
+      <w:start w:val="1"/>
+      <w:numFmt w:val="bullet"/>
+      <w:lvlText w:val=""/>
+      <w:lvlJc w:val="start"/>
+      <w:pPr>
+        <w:tabs>
+          <w:tab w:val="num" w:pos="1418"/>
+        </w:tabs>
+        <w:ind w:start="1418" w:hanging="283"/>
+      </w:pPr>
+      <w:rPr>
+        <w:rFonts w:ascii="Symbol" w:hAnsi="Symbol" w:cs="Symbol" w:hint="default"/>
+      </w:rPr>
+    </w:lvl>
+    <w:lvl w:ilvl="2">
+      <w:start w:val="1"/>
+      <w:numFmt w:val="bullet"/>
+      <w:lvlText w:val=""/>
+      <w:lvlJc w:val="start"/>
+      <w:pPr>
+        <w:tabs>
+          <w:tab w:val="num" w:pos="2127"/>
+        </w:tabs>
+        <w:ind w:start="2127" w:hanging="283"/>
+      </w:pPr>
+      <w:rPr>
+        <w:rFonts w:ascii="Symbol" w:hAnsi="Symbol" w:cs="Symbol" w:hint="default"/>
+      </w:rPr>
+    </w:lvl>
+    <w:lvl w:ilvl="3">
+      <w:start w:val="1"/>
+      <w:numFmt w:val="bullet"/>
+      <w:lvlText w:val=""/>
+      <w:lvlJc w:val="start"/>
+      <w:pPr>
+        <w:tabs>
+          <w:tab w:val="num" w:pos="2836"/>
+        </w:tabs>
+        <w:ind w:start="2836" w:hanging="283"/>
+      </w:pPr>
+      <w:rPr>
+        <w:rFonts w:ascii="Symbol" w:hAnsi="Symbol" w:cs="Symbol" w:hint="default"/>
+      </w:rPr>
+    </w:lvl>
+    <w:lvl w:ilvl="4">
+      <w:start w:val="1"/>
+      <w:numFmt w:val="bullet"/>
+      <w:lvlText w:val=""/>
+      <w:lvlJc w:val="start"/>
+      <w:pPr>
+        <w:tabs>
+          <w:tab w:val="num" w:pos="3545"/>
+        </w:tabs>
+        <w:ind w:start="3545" w:hanging="283"/>
+      </w:pPr>
+      <w:rPr>
+        <w:rFonts w:ascii="Symbol" w:hAnsi="Symbol" w:cs="Symbol" w:hint="default"/>
+      </w:rPr>
+    </w:lvl>
+    <w:lvl w:ilvl="5">
+      <w:start w:val="1"/>
+      <w:numFmt w:val="bullet"/>
+      <w:lvlText w:val=""/>
+      <w:lvlJc w:val="start"/>
+      <w:pPr>
+        <w:tabs>
+          <w:tab w:val="num" w:pos="4254"/>
+        </w:tabs>
+        <w:ind w:start="4254" w:hanging="283"/>
+      </w:pPr>
+      <w:rPr>
+        <w:rFonts w:ascii="Symbol" w:hAnsi="Symbol" w:cs="Symbol" w:hint="default"/>
+      </w:rPr>
+    </w:lvl>
+    <w:lvl w:ilvl="6">
+      <w:start w:val="1"/>
+      <w:numFmt w:val="bullet"/>
+      <w:lvlText w:val=""/>
+      <w:lvlJc w:val="start"/>
+      <w:pPr>
+        <w:tabs>
+          <w:tab w:val="num" w:pos="4963"/>
+        </w:tabs>
+        <w:ind w:start="4963" w:hanging="283"/>
+      </w:pPr>
+      <w:rPr>
+        <w:rFonts w:ascii="Symbol" w:hAnsi="Symbol" w:cs="Symbol" w:hint="default"/>
+      </w:rPr>
+    </w:lvl>
+    <w:lvl w:ilvl="7">
+      <w:start w:val="1"/>
+      <w:numFmt w:val="bullet"/>
+      <w:lvlText w:val=""/>
+      <w:lvlJc w:val="start"/>
+      <w:pPr>
+        <w:tabs>
+          <w:tab w:val="num" w:pos="5672"/>
+        </w:tabs>
+        <w:ind w:start="5672" w:hanging="283"/>
+      </w:pPr>
+      <w:rPr>
+        <w:rFonts w:ascii="Symbol" w:hAnsi="Symbol" w:cs="Symbol" w:hint="default"/>
+      </w:rPr>
+    </w:lvl>
+    <w:lvl w:ilvl="8">
+      <w:start w:val="1"/>
+      <w:numFmt w:val="bullet"/>
+      <w:lvlText w:val=""/>
+      <w:lvlJc w:val="start"/>
+      <w:pPr>
+        <w:tabs>
+          <w:tab w:val="num" w:pos="6381"/>
+        </w:tabs>
+        <w:ind w:start="6381" w:hanging="283"/>
+      </w:pPr>
+      <w:rPr>
+        <w:rFonts w:ascii="Symbol" w:hAnsi="Symbol" w:cs="Symbol" w:hint="default"/>
+      </w:rPr>
+    </w:lvl>
+  </w:abstractNum>
+  <w:abstractNum w:abstractNumId="21">
+    <w:lvl w:ilvl="0">
+      <w:start w:val="1"/>
+      <w:numFmt w:val="bullet"/>
+      <w:lvlText w:val=""/>
+      <w:lvlJc w:val="start"/>
+      <w:pPr>
+        <w:tabs>
+          <w:tab w:val="num" w:pos="709"/>
+        </w:tabs>
+        <w:ind w:start="709" w:hanging="283"/>
+      </w:pPr>
+      <w:rPr>
+        <w:rFonts w:ascii="Symbol" w:hAnsi="Symbol" w:cs="Symbol" w:hint="default"/>
+      </w:rPr>
+    </w:lvl>
+    <w:lvl w:ilvl="1">
+      <w:start w:val="1"/>
+      <w:numFmt w:val="bullet"/>
+      <w:lvlText w:val=""/>
+      <w:lvlJc w:val="start"/>
+      <w:pPr>
+        <w:tabs>
+          <w:tab w:val="num" w:pos="1418"/>
+        </w:tabs>
+        <w:ind w:start="1418" w:hanging="283"/>
+      </w:pPr>
+      <w:rPr>
+        <w:rFonts w:ascii="Symbol" w:hAnsi="Symbol" w:cs="Symbol" w:hint="default"/>
+      </w:rPr>
+    </w:lvl>
+    <w:lvl w:ilvl="2">
+      <w:start w:val="1"/>
+      <w:numFmt w:val="bullet"/>
+      <w:lvlText w:val=""/>
+      <w:lvlJc w:val="start"/>
+      <w:pPr>
+        <w:tabs>
+          <w:tab w:val="num" w:pos="2127"/>
+        </w:tabs>
+        <w:ind w:start="2127" w:hanging="283"/>
+      </w:pPr>
+      <w:rPr>
+        <w:rFonts w:ascii="Symbol" w:hAnsi="Symbol" w:cs="Symbol" w:hint="default"/>
+      </w:rPr>
+    </w:lvl>
+    <w:lvl w:ilvl="3">
+      <w:start w:val="1"/>
+      <w:numFmt w:val="bullet"/>
+      <w:lvlText w:val=""/>
+      <w:lvlJc w:val="start"/>
+      <w:pPr>
+        <w:tabs>
+          <w:tab w:val="num" w:pos="2836"/>
+        </w:tabs>
+        <w:ind w:start="2836" w:hanging="283"/>
+      </w:pPr>
+      <w:rPr>
+        <w:rFonts w:ascii="Symbol" w:hAnsi="Symbol" w:cs="Symbol" w:hint="default"/>
+      </w:rPr>
+    </w:lvl>
+    <w:lvl w:ilvl="4">
+      <w:start w:val="1"/>
+      <w:numFmt w:val="bullet"/>
+      <w:lvlText w:val=""/>
+      <w:lvlJc w:val="start"/>
+      <w:pPr>
+        <w:tabs>
+          <w:tab w:val="num" w:pos="3545"/>
+        </w:tabs>
+        <w:ind w:start="3545" w:hanging="283"/>
+      </w:pPr>
+      <w:rPr>
+        <w:rFonts w:ascii="Symbol" w:hAnsi="Symbol" w:cs="Symbol" w:hint="default"/>
+      </w:rPr>
+    </w:lvl>
+    <w:lvl w:ilvl="5">
+      <w:start w:val="1"/>
+      <w:numFmt w:val="bullet"/>
+      <w:lvlText w:val=""/>
+      <w:lvlJc w:val="start"/>
+      <w:pPr>
+        <w:tabs>
+          <w:tab w:val="num" w:pos="4254"/>
+        </w:tabs>
+        <w:ind w:start="4254" w:hanging="283"/>
+      </w:pPr>
+      <w:rPr>
+        <w:rFonts w:ascii="Symbol" w:hAnsi="Symbol" w:cs="Symbol" w:hint="default"/>
+      </w:rPr>
+    </w:lvl>
+    <w:lvl w:ilvl="6">
+      <w:start w:val="1"/>
+      <w:numFmt w:val="bullet"/>
+      <w:lvlText w:val=""/>
+      <w:lvlJc w:val="start"/>
+      <w:pPr>
+        <w:tabs>
+          <w:tab w:val="num" w:pos="4963"/>
+        </w:tabs>
+        <w:ind w:start="4963" w:hanging="283"/>
+      </w:pPr>
+      <w:rPr>
+        <w:rFonts w:ascii="Symbol" w:hAnsi="Symbol" w:cs="Symbol" w:hint="default"/>
+      </w:rPr>
+    </w:lvl>
+    <w:lvl w:ilvl="7">
+      <w:start w:val="1"/>
+      <w:numFmt w:val="bullet"/>
+      <w:lvlText w:val=""/>
+      <w:lvlJc w:val="start"/>
+      <w:pPr>
+        <w:tabs>
+          <w:tab w:val="num" w:pos="5672"/>
+        </w:tabs>
+        <w:ind w:start="5672" w:hanging="283"/>
+      </w:pPr>
+      <w:rPr>
+        <w:rFonts w:ascii="Symbol" w:hAnsi="Symbol" w:cs="Symbol" w:hint="default"/>
+      </w:rPr>
+    </w:lvl>
+    <w:lvl w:ilvl="8">
+      <w:start w:val="1"/>
+      <w:numFmt w:val="bullet"/>
+      <w:lvlText w:val=""/>
+      <w:lvlJc w:val="start"/>
+      <w:pPr>
+        <w:tabs>
+          <w:tab w:val="num" w:pos="6381"/>
+        </w:tabs>
+        <w:ind w:start="6381" w:hanging="283"/>
+      </w:pPr>
+      <w:rPr>
+        <w:rFonts w:ascii="Symbol" w:hAnsi="Symbol" w:cs="Symbol" w:hint="default"/>
+      </w:rPr>
+    </w:lvl>
+  </w:abstractNum>
+  <w:abstractNum w:abstractNumId="22">
+    <w:lvl w:ilvl="0">
+      <w:start w:val="1"/>
+      <w:numFmt w:val="bullet"/>
+      <w:lvlText w:val=""/>
+      <w:lvlJc w:val="start"/>
+      <w:pPr>
+        <w:tabs>
+          <w:tab w:val="num" w:pos="709"/>
+        </w:tabs>
+        <w:ind w:start="709" w:hanging="283"/>
+      </w:pPr>
+      <w:rPr>
+        <w:rFonts w:ascii="Symbol" w:hAnsi="Symbol" w:cs="Symbol" w:hint="default"/>
+      </w:rPr>
+    </w:lvl>
+    <w:lvl w:ilvl="1">
+      <w:start w:val="1"/>
+      <w:numFmt w:val="bullet"/>
+      <w:lvlText w:val=""/>
+      <w:lvlJc w:val="start"/>
+      <w:pPr>
+        <w:tabs>
+          <w:tab w:val="num" w:pos="1418"/>
+        </w:tabs>
+        <w:ind w:start="1418" w:hanging="283"/>
+      </w:pPr>
+      <w:rPr>
+        <w:rFonts w:ascii="Symbol" w:hAnsi="Symbol" w:cs="Symbol" w:hint="default"/>
+      </w:rPr>
+    </w:lvl>
+    <w:lvl w:ilvl="2">
+      <w:start w:val="1"/>
+      <w:numFmt w:val="bullet"/>
+      <w:lvlText w:val=""/>
+      <w:lvlJc w:val="start"/>
+      <w:pPr>
+        <w:tabs>
+          <w:tab w:val="num" w:pos="2127"/>
+        </w:tabs>
+        <w:ind w:start="2127" w:hanging="283"/>
+      </w:pPr>
+      <w:rPr>
+        <w:rFonts w:ascii="Symbol" w:hAnsi="Symbol" w:cs="Symbol" w:hint="default"/>
+      </w:rPr>
+    </w:lvl>
+    <w:lvl w:ilvl="3">
+      <w:start w:val="1"/>
+      <w:numFmt w:val="bullet"/>
+      <w:lvlText w:val=""/>
+      <w:lvlJc w:val="start"/>
+      <w:pPr>
+        <w:tabs>
+          <w:tab w:val="num" w:pos="2836"/>
+        </w:tabs>
+        <w:ind w:start="2836" w:hanging="283"/>
+      </w:pPr>
+      <w:rPr>
+        <w:rFonts w:ascii="Symbol" w:hAnsi="Symbol" w:cs="Symbol" w:hint="default"/>
+      </w:rPr>
+    </w:lvl>
+    <w:lvl w:ilvl="4">
+      <w:start w:val="1"/>
+      <w:numFmt w:val="bullet"/>
+      <w:lvlText w:val=""/>
+      <w:lvlJc w:val="start"/>
+      <w:pPr>
+        <w:tabs>
+          <w:tab w:val="num" w:pos="3545"/>
+        </w:tabs>
+        <w:ind w:start="3545" w:hanging="283"/>
+      </w:pPr>
+      <w:rPr>
+        <w:rFonts w:ascii="Symbol" w:hAnsi="Symbol" w:cs="Symbol" w:hint="default"/>
+      </w:rPr>
+    </w:lvl>
+    <w:lvl w:ilvl="5">
+      <w:start w:val="1"/>
+      <w:numFmt w:val="bullet"/>
+      <w:lvlText w:val=""/>
+      <w:lvlJc w:val="start"/>
+      <w:pPr>
+        <w:tabs>
+          <w:tab w:val="num" w:pos="4254"/>
+        </w:tabs>
+        <w:ind w:start="4254" w:hanging="283"/>
+      </w:pPr>
+      <w:rPr>
+        <w:rFonts w:ascii="Symbol" w:hAnsi="Symbol" w:cs="Symbol" w:hint="default"/>
+      </w:rPr>
+    </w:lvl>
+    <w:lvl w:ilvl="6">
+      <w:start w:val="1"/>
+      <w:numFmt w:val="bullet"/>
+      <w:lvlText w:val=""/>
+      <w:lvlJc w:val="start"/>
+      <w:pPr>
+        <w:tabs>
+          <w:tab w:val="num" w:pos="4963"/>
+        </w:tabs>
+        <w:ind w:start="4963" w:hanging="283"/>
+      </w:pPr>
+      <w:rPr>
+        <w:rFonts w:ascii="Symbol" w:hAnsi="Symbol" w:cs="Symbol" w:hint="default"/>
+      </w:rPr>
+    </w:lvl>
+    <w:lvl w:ilvl="7">
+      <w:start w:val="1"/>
+      <w:numFmt w:val="bullet"/>
+      <w:lvlText w:val=""/>
+      <w:lvlJc w:val="start"/>
+      <w:pPr>
+        <w:tabs>
+          <w:tab w:val="num" w:pos="5672"/>
+        </w:tabs>
+        <w:ind w:start="5672" w:hanging="283"/>
+      </w:pPr>
+      <w:rPr>
+        <w:rFonts w:ascii="Symbol" w:hAnsi="Symbol" w:cs="Symbol" w:hint="default"/>
+      </w:rPr>
+    </w:lvl>
+    <w:lvl w:ilvl="8">
+      <w:start w:val="1"/>
+      <w:numFmt w:val="bullet"/>
+      <w:lvlText w:val=""/>
+      <w:lvlJc w:val="start"/>
+      <w:pPr>
+        <w:tabs>
+          <w:tab w:val="num" w:pos="6381"/>
+        </w:tabs>
+        <w:ind w:start="6381" w:hanging="283"/>
+      </w:pPr>
+      <w:rPr>
+        <w:rFonts w:ascii="Symbol" w:hAnsi="Symbol" w:cs="Symbol" w:hint="default"/>
+      </w:rPr>
+    </w:lvl>
+  </w:abstractNum>
+  <w:abstractNum w:abstractNumId="23">
+    <w:lvl w:ilvl="0">
+      <w:start w:val="1"/>
+      <w:numFmt w:val="bullet"/>
+      <w:lvlText w:val=""/>
+      <w:lvlJc w:val="start"/>
+      <w:pPr>
+        <w:tabs>
+          <w:tab w:val="num" w:pos="709"/>
+        </w:tabs>
+        <w:ind w:start="709" w:hanging="283"/>
+      </w:pPr>
+      <w:rPr>
+        <w:rFonts w:ascii="Symbol" w:hAnsi="Symbol" w:cs="Symbol" w:hint="default"/>
+      </w:rPr>
+    </w:lvl>
+    <w:lvl w:ilvl="1">
+      <w:start w:val="1"/>
+      <w:numFmt w:val="bullet"/>
+      <w:lvlText w:val=""/>
+      <w:lvlJc w:val="start"/>
+      <w:pPr>
+        <w:tabs>
+          <w:tab w:val="num" w:pos="1418"/>
+        </w:tabs>
+        <w:ind w:start="1418" w:hanging="283"/>
+      </w:pPr>
+      <w:rPr>
+        <w:rFonts w:ascii="Symbol" w:hAnsi="Symbol" w:cs="Symbol" w:hint="default"/>
+      </w:rPr>
+    </w:lvl>
+    <w:lvl w:ilvl="2">
+      <w:start w:val="1"/>
+      <w:numFmt w:val="bullet"/>
+      <w:lvlText w:val=""/>
+      <w:lvlJc w:val="start"/>
+      <w:pPr>
+        <w:tabs>
+          <w:tab w:val="num" w:pos="2127"/>
+        </w:tabs>
+        <w:ind w:start="2127" w:hanging="283"/>
+      </w:pPr>
+      <w:rPr>
+        <w:rFonts w:ascii="Symbol" w:hAnsi="Symbol" w:cs="Symbol" w:hint="default"/>
+      </w:rPr>
+    </w:lvl>
+    <w:lvl w:ilvl="3">
+      <w:start w:val="1"/>
+      <w:numFmt w:val="bullet"/>
+      <w:lvlText w:val=""/>
+      <w:lvlJc w:val="start"/>
+      <w:pPr>
+        <w:tabs>
+          <w:tab w:val="num" w:pos="2836"/>
+        </w:tabs>
+        <w:ind w:start="2836" w:hanging="283"/>
+      </w:pPr>
+      <w:rPr>
+        <w:rFonts w:ascii="Symbol" w:hAnsi="Symbol" w:cs="Symbol" w:hint="default"/>
+      </w:rPr>
+    </w:lvl>
+    <w:lvl w:ilvl="4">
+      <w:start w:val="1"/>
+      <w:numFmt w:val="bullet"/>
+      <w:lvlText w:val=""/>
+      <w:lvlJc w:val="start"/>
+      <w:pPr>
+        <w:tabs>
+          <w:tab w:val="num" w:pos="3545"/>
+        </w:tabs>
+        <w:ind w:start="3545" w:hanging="283"/>
+      </w:pPr>
+      <w:rPr>
+        <w:rFonts w:ascii="Symbol" w:hAnsi="Symbol" w:cs="Symbol" w:hint="default"/>
+      </w:rPr>
+    </w:lvl>
+    <w:lvl w:ilvl="5">
+      <w:start w:val="1"/>
+      <w:numFmt w:val="bullet"/>
+      <w:lvlText w:val=""/>
+      <w:lvlJc w:val="start"/>
+      <w:pPr>
+        <w:tabs>
+          <w:tab w:val="num" w:pos="4254"/>
+        </w:tabs>
+        <w:ind w:start="4254" w:hanging="283"/>
+      </w:pPr>
+      <w:rPr>
+        <w:rFonts w:ascii="Symbol" w:hAnsi="Symbol" w:cs="Symbol" w:hint="default"/>
+      </w:rPr>
+    </w:lvl>
+    <w:lvl w:ilvl="6">
+      <w:start w:val="1"/>
+      <w:numFmt w:val="bullet"/>
+      <w:lvlText w:val=""/>
+      <w:lvlJc w:val="start"/>
+      <w:pPr>
+        <w:tabs>
+          <w:tab w:val="num" w:pos="4963"/>
+        </w:tabs>
+        <w:ind w:start="4963" w:hanging="283"/>
+      </w:pPr>
+      <w:rPr>
+        <w:rFonts w:ascii="Symbol" w:hAnsi="Symbol" w:cs="Symbol" w:hint="default"/>
+      </w:rPr>
+    </w:lvl>
+    <w:lvl w:ilvl="7">
+      <w:start w:val="1"/>
+      <w:numFmt w:val="bullet"/>
+      <w:lvlText w:val=""/>
+      <w:lvlJc w:val="start"/>
+      <w:pPr>
+        <w:tabs>
+          <w:tab w:val="num" w:pos="5672"/>
+        </w:tabs>
+        <w:ind w:start="5672" w:hanging="283"/>
+      </w:pPr>
+      <w:rPr>
+        <w:rFonts w:ascii="Symbol" w:hAnsi="Symbol" w:cs="Symbol" w:hint="default"/>
+      </w:rPr>
+    </w:lvl>
+    <w:lvl w:ilvl="8">
+      <w:start w:val="1"/>
+      <w:numFmt w:val="bullet"/>
+      <w:lvlText w:val=""/>
+      <w:lvlJc w:val="start"/>
+      <w:pPr>
+        <w:tabs>
+          <w:tab w:val="num" w:pos="6381"/>
+        </w:tabs>
+        <w:ind w:start="6381" w:hanging="283"/>
+      </w:pPr>
+      <w:rPr>
+        <w:rFonts w:ascii="Symbol" w:hAnsi="Symbol" w:cs="Symbol" w:hint="default"/>
+      </w:rPr>
+    </w:lvl>
+  </w:abstractNum>
+  <w:abstractNum w:abstractNumId="24">
+    <w:lvl w:ilvl="0">
+      <w:start w:val="1"/>
+      <w:numFmt w:val="bullet"/>
+      <w:lvlText w:val=""/>
+      <w:lvlJc w:val="start"/>
+      <w:pPr>
+        <w:tabs>
+          <w:tab w:val="num" w:pos="709"/>
+        </w:tabs>
+        <w:ind w:start="709" w:hanging="283"/>
+      </w:pPr>
+      <w:rPr>
+        <w:rFonts w:ascii="Symbol" w:hAnsi="Symbol" w:cs="Symbol" w:hint="default"/>
+      </w:rPr>
+    </w:lvl>
+    <w:lvl w:ilvl="1">
+      <w:start w:val="1"/>
+      <w:numFmt w:val="bullet"/>
+      <w:lvlText w:val=""/>
+      <w:lvlJc w:val="start"/>
+      <w:pPr>
+        <w:tabs>
+          <w:tab w:val="num" w:pos="1418"/>
+        </w:tabs>
+        <w:ind w:start="1418" w:hanging="283"/>
+      </w:pPr>
+      <w:rPr>
+        <w:rFonts w:ascii="Symbol" w:hAnsi="Symbol" w:cs="Symbol" w:hint="default"/>
+      </w:rPr>
+    </w:lvl>
+    <w:lvl w:ilvl="2">
+      <w:start w:val="1"/>
+      <w:numFmt w:val="bullet"/>
+      <w:lvlText w:val=""/>
+      <w:lvlJc w:val="start"/>
+      <w:pPr>
+        <w:tabs>
+          <w:tab w:val="num" w:pos="2127"/>
+        </w:tabs>
+        <w:ind w:start="2127" w:hanging="283"/>
+      </w:pPr>
+      <w:rPr>
+        <w:rFonts w:ascii="Symbol" w:hAnsi="Symbol" w:cs="Symbol" w:hint="default"/>
+      </w:rPr>
+    </w:lvl>
+    <w:lvl w:ilvl="3">
+      <w:start w:val="1"/>
+      <w:numFmt w:val="bullet"/>
+      <w:lvlText w:val=""/>
+      <w:lvlJc w:val="start"/>
+      <w:pPr>
+        <w:tabs>
+          <w:tab w:val="num" w:pos="2836"/>
+        </w:tabs>
+        <w:ind w:start="2836" w:hanging="283"/>
+      </w:pPr>
+      <w:rPr>
+        <w:rFonts w:ascii="Symbol" w:hAnsi="Symbol" w:cs="Symbol" w:hint="default"/>
+      </w:rPr>
+    </w:lvl>
+    <w:lvl w:ilvl="4">
+      <w:start w:val="1"/>
+      <w:numFmt w:val="bullet"/>
+      <w:lvlText w:val=""/>
+      <w:lvlJc w:val="start"/>
+      <w:pPr>
+        <w:tabs>
+          <w:tab w:val="num" w:pos="3545"/>
+        </w:tabs>
+        <w:ind w:start="3545" w:hanging="283"/>
+      </w:pPr>
+      <w:rPr>
+        <w:rFonts w:ascii="Symbol" w:hAnsi="Symbol" w:cs="Symbol" w:hint="default"/>
+      </w:rPr>
+    </w:lvl>
+    <w:lvl w:ilvl="5">
+      <w:start w:val="1"/>
+      <w:numFmt w:val="bullet"/>
+      <w:lvlText w:val=""/>
+      <w:lvlJc w:val="start"/>
+      <w:pPr>
+        <w:tabs>
+          <w:tab w:val="num" w:pos="4254"/>
+        </w:tabs>
+        <w:ind w:start="4254" w:hanging="283"/>
+      </w:pPr>
+      <w:rPr>
+        <w:rFonts w:ascii="Symbol" w:hAnsi="Symbol" w:cs="Symbol" w:hint="default"/>
+      </w:rPr>
+    </w:lvl>
+    <w:lvl w:ilvl="6">
+      <w:start w:val="1"/>
+      <w:numFmt w:val="bullet"/>
+      <w:lvlText w:val=""/>
+      <w:lvlJc w:val="start"/>
+      <w:pPr>
+        <w:tabs>
+          <w:tab w:val="num" w:pos="4963"/>
+        </w:tabs>
+        <w:ind w:start="4963" w:hanging="283"/>
+      </w:pPr>
+      <w:rPr>
+        <w:rFonts w:ascii="Symbol" w:hAnsi="Symbol" w:cs="Symbol" w:hint="default"/>
+      </w:rPr>
+    </w:lvl>
+    <w:lvl w:ilvl="7">
+      <w:start w:val="1"/>
+      <w:numFmt w:val="bullet"/>
+      <w:lvlText w:val=""/>
+      <w:lvlJc w:val="start"/>
+      <w:pPr>
+        <w:tabs>
+          <w:tab w:val="num" w:pos="5672"/>
+        </w:tabs>
+        <w:ind w:start="5672" w:hanging="283"/>
+      </w:pPr>
+      <w:rPr>
+        <w:rFonts w:ascii="Symbol" w:hAnsi="Symbol" w:cs="Symbol" w:hint="default"/>
+      </w:rPr>
+    </w:lvl>
+    <w:lvl w:ilvl="8">
+      <w:start w:val="1"/>
+      <w:numFmt w:val="bullet"/>
+      <w:lvlText w:val=""/>
+      <w:lvlJc w:val="start"/>
+      <w:pPr>
+        <w:tabs>
+          <w:tab w:val="num" w:pos="6381"/>
+        </w:tabs>
+        <w:ind w:start="6381" w:hanging="283"/>
+      </w:pPr>
+      <w:rPr>
+        <w:rFonts w:ascii="Symbol" w:hAnsi="Symbol" w:cs="Symbol" w:hint="default"/>
+      </w:rPr>
     </w:lvl>
   </w:abstractNum>
   <w:num w:numId="1">
@@ -3672,6 +6462,1023 @@
   </w:num>
   <w:num w:numId="13">
     <w:abstractNumId w:val="13"/>
+  </w:num>
+  <w:num w:numId="14">
+    <w:abstractNumId w:val="14"/>
+  </w:num>
+  <w:num w:numId="15">
+    <w:abstractNumId w:val="15"/>
+  </w:num>
+  <w:num w:numId="16">
+    <w:abstractNumId w:val="16"/>
+  </w:num>
+  <w:num w:numId="17">
+    <w:abstractNumId w:val="17"/>
+  </w:num>
+  <w:num w:numId="18">
+    <w:abstractNumId w:val="18"/>
+  </w:num>
+  <w:num w:numId="19">
+    <w:abstractNumId w:val="19"/>
+  </w:num>
+  <w:num w:numId="20">
+    <w:abstractNumId w:val="20"/>
+  </w:num>
+  <w:num w:numId="21">
+    <w:abstractNumId w:val="21"/>
+  </w:num>
+  <w:num w:numId="22">
+    <w:abstractNumId w:val="22"/>
+  </w:num>
+  <w:num w:numId="23">
+    <w:abstractNumId w:val="23"/>
+  </w:num>
+  <w:num w:numId="24">
+    <w:abstractNumId w:val="24"/>
+  </w:num>
+  <w:num w:numId="25">
+    <w:abstractNumId w:val="15"/>
+    <w:lvlOverride w:ilvl="0">
+      <w:lvl w:ilvl="0">
+        <w:start w:val="1"/>
+        <w:numFmt w:val="bullet"/>
+        <w:lvlText w:val=""/>
+        <w:lvlJc w:val="start"/>
+        <w:pPr>
+          <w:tabs>
+            <w:tab w:val="num" w:pos="709"/>
+          </w:tabs>
+          <w:ind w:start="709" w:hanging="283"/>
+        </w:pPr>
+        <w:rPr>
+          <w:rFonts w:ascii="Symbol" w:hAnsi="Symbol" w:cs="Symbol" w:hint="default"/>
+        </w:rPr>
+      </w:lvl>
+    </w:lvlOverride>
+    <w:lvlOverride w:ilvl="0"/>
+    <w:lvlOverride w:ilvl="1">
+      <w:lvl w:ilvl="1">
+        <w:start w:val="1"/>
+        <w:numFmt w:val="bullet"/>
+        <w:lvlText w:val=""/>
+        <w:lvlJc w:val="start"/>
+        <w:pPr>
+          <w:tabs>
+            <w:tab w:val="num" w:pos="1418"/>
+          </w:tabs>
+          <w:ind w:start="1418" w:hanging="283"/>
+        </w:pPr>
+        <w:rPr>
+          <w:rFonts w:ascii="Symbol" w:hAnsi="Symbol" w:cs="Symbol" w:hint="default"/>
+        </w:rPr>
+      </w:lvl>
+    </w:lvlOverride>
+    <w:lvlOverride w:ilvl="1"/>
+    <w:lvlOverride w:ilvl="2">
+      <w:lvl w:ilvl="2">
+        <w:start w:val="1"/>
+        <w:numFmt w:val="bullet"/>
+        <w:lvlText w:val=""/>
+        <w:lvlJc w:val="start"/>
+        <w:pPr>
+          <w:tabs>
+            <w:tab w:val="num" w:pos="2127"/>
+          </w:tabs>
+          <w:ind w:start="2127" w:hanging="283"/>
+        </w:pPr>
+        <w:rPr>
+          <w:rFonts w:ascii="Symbol" w:hAnsi="Symbol" w:cs="Symbol" w:hint="default"/>
+        </w:rPr>
+      </w:lvl>
+    </w:lvlOverride>
+    <w:lvlOverride w:ilvl="2"/>
+    <w:lvlOverride w:ilvl="3">
+      <w:lvl w:ilvl="3">
+        <w:start w:val="1"/>
+        <w:numFmt w:val="bullet"/>
+        <w:lvlText w:val=""/>
+        <w:lvlJc w:val="start"/>
+        <w:pPr>
+          <w:tabs>
+            <w:tab w:val="num" w:pos="2836"/>
+          </w:tabs>
+          <w:ind w:start="2836" w:hanging="283"/>
+        </w:pPr>
+        <w:rPr>
+          <w:rFonts w:ascii="Symbol" w:hAnsi="Symbol" w:cs="Symbol" w:hint="default"/>
+        </w:rPr>
+      </w:lvl>
+    </w:lvlOverride>
+    <w:lvlOverride w:ilvl="3"/>
+    <w:lvlOverride w:ilvl="4">
+      <w:lvl w:ilvl="4">
+        <w:start w:val="1"/>
+        <w:numFmt w:val="bullet"/>
+        <w:lvlText w:val=""/>
+        <w:lvlJc w:val="start"/>
+        <w:pPr>
+          <w:tabs>
+            <w:tab w:val="num" w:pos="3545"/>
+          </w:tabs>
+          <w:ind w:start="3545" w:hanging="283"/>
+        </w:pPr>
+        <w:rPr>
+          <w:rFonts w:ascii="Symbol" w:hAnsi="Symbol" w:cs="Symbol" w:hint="default"/>
+        </w:rPr>
+      </w:lvl>
+    </w:lvlOverride>
+    <w:lvlOverride w:ilvl="4"/>
+    <w:lvlOverride w:ilvl="5">
+      <w:lvl w:ilvl="5">
+        <w:start w:val="1"/>
+        <w:numFmt w:val="bullet"/>
+        <w:lvlText w:val=""/>
+        <w:lvlJc w:val="start"/>
+        <w:pPr>
+          <w:tabs>
+            <w:tab w:val="num" w:pos="4254"/>
+          </w:tabs>
+          <w:ind w:start="4254" w:hanging="283"/>
+        </w:pPr>
+        <w:rPr>
+          <w:rFonts w:ascii="Symbol" w:hAnsi="Symbol" w:cs="Symbol" w:hint="default"/>
+        </w:rPr>
+      </w:lvl>
+    </w:lvlOverride>
+    <w:lvlOverride w:ilvl="5"/>
+    <w:lvlOverride w:ilvl="6">
+      <w:lvl w:ilvl="6">
+        <w:start w:val="1"/>
+        <w:numFmt w:val="bullet"/>
+        <w:lvlText w:val=""/>
+        <w:lvlJc w:val="start"/>
+        <w:pPr>
+          <w:tabs>
+            <w:tab w:val="num" w:pos="4963"/>
+          </w:tabs>
+          <w:ind w:start="4963" w:hanging="283"/>
+        </w:pPr>
+        <w:rPr>
+          <w:rFonts w:ascii="Symbol" w:hAnsi="Symbol" w:cs="Symbol" w:hint="default"/>
+        </w:rPr>
+      </w:lvl>
+    </w:lvlOverride>
+    <w:lvlOverride w:ilvl="6"/>
+    <w:lvlOverride w:ilvl="7">
+      <w:lvl w:ilvl="7">
+        <w:start w:val="1"/>
+        <w:numFmt w:val="bullet"/>
+        <w:lvlText w:val=""/>
+        <w:lvlJc w:val="start"/>
+        <w:pPr>
+          <w:tabs>
+            <w:tab w:val="num" w:pos="5672"/>
+          </w:tabs>
+          <w:ind w:start="5672" w:hanging="283"/>
+        </w:pPr>
+        <w:rPr>
+          <w:rFonts w:ascii="Symbol" w:hAnsi="Symbol" w:cs="Symbol" w:hint="default"/>
+        </w:rPr>
+      </w:lvl>
+    </w:lvlOverride>
+    <w:lvlOverride w:ilvl="7"/>
+    <w:lvlOverride w:ilvl="8">
+      <w:lvl w:ilvl="8">
+        <w:start w:val="1"/>
+        <w:numFmt w:val="bullet"/>
+        <w:lvlText w:val=""/>
+        <w:lvlJc w:val="start"/>
+        <w:pPr>
+          <w:tabs>
+            <w:tab w:val="num" w:pos="6381"/>
+          </w:tabs>
+          <w:ind w:start="6381" w:hanging="283"/>
+        </w:pPr>
+        <w:rPr>
+          <w:rFonts w:ascii="Symbol" w:hAnsi="Symbol" w:cs="Symbol" w:hint="default"/>
+        </w:rPr>
+      </w:lvl>
+    </w:lvlOverride>
+  </w:num>
+  <w:num w:numId="26">
+    <w:abstractNumId w:val="15"/>
+    <w:lvlOverride w:ilvl="0">
+      <w:lvl w:ilvl="0">
+        <w:start w:val="1"/>
+        <w:numFmt w:val="bullet"/>
+        <w:lvlText w:val=""/>
+        <w:lvlJc w:val="start"/>
+        <w:pPr>
+          <w:tabs>
+            <w:tab w:val="num" w:pos="709"/>
+          </w:tabs>
+          <w:ind w:start="709" w:hanging="283"/>
+        </w:pPr>
+        <w:rPr>
+          <w:rFonts w:ascii="Symbol" w:hAnsi="Symbol" w:cs="Symbol" w:hint="default"/>
+        </w:rPr>
+      </w:lvl>
+    </w:lvlOverride>
+    <w:lvlOverride w:ilvl="0"/>
+    <w:lvlOverride w:ilvl="1">
+      <w:lvl w:ilvl="1">
+        <w:start w:val="1"/>
+        <w:numFmt w:val="bullet"/>
+        <w:lvlText w:val=""/>
+        <w:lvlJc w:val="start"/>
+        <w:pPr>
+          <w:tabs>
+            <w:tab w:val="num" w:pos="1418"/>
+          </w:tabs>
+          <w:ind w:start="1418" w:hanging="283"/>
+        </w:pPr>
+        <w:rPr>
+          <w:rFonts w:ascii="Symbol" w:hAnsi="Symbol" w:cs="Symbol" w:hint="default"/>
+        </w:rPr>
+      </w:lvl>
+    </w:lvlOverride>
+    <w:lvlOverride w:ilvl="1"/>
+    <w:lvlOverride w:ilvl="2">
+      <w:lvl w:ilvl="2">
+        <w:start w:val="1"/>
+        <w:numFmt w:val="bullet"/>
+        <w:lvlText w:val=""/>
+        <w:lvlJc w:val="start"/>
+        <w:pPr>
+          <w:tabs>
+            <w:tab w:val="num" w:pos="2127"/>
+          </w:tabs>
+          <w:ind w:start="2127" w:hanging="283"/>
+        </w:pPr>
+        <w:rPr>
+          <w:rFonts w:ascii="Symbol" w:hAnsi="Symbol" w:cs="Symbol" w:hint="default"/>
+        </w:rPr>
+      </w:lvl>
+    </w:lvlOverride>
+    <w:lvlOverride w:ilvl="2"/>
+    <w:lvlOverride w:ilvl="3">
+      <w:lvl w:ilvl="3">
+        <w:start w:val="1"/>
+        <w:numFmt w:val="bullet"/>
+        <w:lvlText w:val=""/>
+        <w:lvlJc w:val="start"/>
+        <w:pPr>
+          <w:tabs>
+            <w:tab w:val="num" w:pos="2836"/>
+          </w:tabs>
+          <w:ind w:start="2836" w:hanging="283"/>
+        </w:pPr>
+        <w:rPr>
+          <w:rFonts w:ascii="Symbol" w:hAnsi="Symbol" w:cs="Symbol" w:hint="default"/>
+        </w:rPr>
+      </w:lvl>
+    </w:lvlOverride>
+    <w:lvlOverride w:ilvl="3"/>
+    <w:lvlOverride w:ilvl="4">
+      <w:lvl w:ilvl="4">
+        <w:start w:val="1"/>
+        <w:numFmt w:val="bullet"/>
+        <w:lvlText w:val=""/>
+        <w:lvlJc w:val="start"/>
+        <w:pPr>
+          <w:tabs>
+            <w:tab w:val="num" w:pos="3545"/>
+          </w:tabs>
+          <w:ind w:start="3545" w:hanging="283"/>
+        </w:pPr>
+        <w:rPr>
+          <w:rFonts w:ascii="Symbol" w:hAnsi="Symbol" w:cs="Symbol" w:hint="default"/>
+        </w:rPr>
+      </w:lvl>
+    </w:lvlOverride>
+    <w:lvlOverride w:ilvl="4"/>
+    <w:lvlOverride w:ilvl="5">
+      <w:lvl w:ilvl="5">
+        <w:start w:val="1"/>
+        <w:numFmt w:val="bullet"/>
+        <w:lvlText w:val=""/>
+        <w:lvlJc w:val="start"/>
+        <w:pPr>
+          <w:tabs>
+            <w:tab w:val="num" w:pos="4254"/>
+          </w:tabs>
+          <w:ind w:start="4254" w:hanging="283"/>
+        </w:pPr>
+        <w:rPr>
+          <w:rFonts w:ascii="Symbol" w:hAnsi="Symbol" w:cs="Symbol" w:hint="default"/>
+        </w:rPr>
+      </w:lvl>
+    </w:lvlOverride>
+    <w:lvlOverride w:ilvl="5"/>
+    <w:lvlOverride w:ilvl="6">
+      <w:lvl w:ilvl="6">
+        <w:start w:val="1"/>
+        <w:numFmt w:val="bullet"/>
+        <w:lvlText w:val=""/>
+        <w:lvlJc w:val="start"/>
+        <w:pPr>
+          <w:tabs>
+            <w:tab w:val="num" w:pos="4963"/>
+          </w:tabs>
+          <w:ind w:start="4963" w:hanging="283"/>
+        </w:pPr>
+        <w:rPr>
+          <w:rFonts w:ascii="Symbol" w:hAnsi="Symbol" w:cs="Symbol" w:hint="default"/>
+        </w:rPr>
+      </w:lvl>
+    </w:lvlOverride>
+    <w:lvlOverride w:ilvl="6"/>
+    <w:lvlOverride w:ilvl="7">
+      <w:lvl w:ilvl="7">
+        <w:start w:val="1"/>
+        <w:numFmt w:val="bullet"/>
+        <w:lvlText w:val=""/>
+        <w:lvlJc w:val="start"/>
+        <w:pPr>
+          <w:tabs>
+            <w:tab w:val="num" w:pos="5672"/>
+          </w:tabs>
+          <w:ind w:start="5672" w:hanging="283"/>
+        </w:pPr>
+        <w:rPr>
+          <w:rFonts w:ascii="Symbol" w:hAnsi="Symbol" w:cs="Symbol" w:hint="default"/>
+        </w:rPr>
+      </w:lvl>
+    </w:lvlOverride>
+    <w:lvlOverride w:ilvl="7"/>
+    <w:lvlOverride w:ilvl="8">
+      <w:lvl w:ilvl="8">
+        <w:start w:val="1"/>
+        <w:numFmt w:val="bullet"/>
+        <w:lvlText w:val=""/>
+        <w:lvlJc w:val="start"/>
+        <w:pPr>
+          <w:tabs>
+            <w:tab w:val="num" w:pos="6381"/>
+          </w:tabs>
+          <w:ind w:start="6381" w:hanging="283"/>
+        </w:pPr>
+        <w:rPr>
+          <w:rFonts w:ascii="Symbol" w:hAnsi="Symbol" w:cs="Symbol" w:hint="default"/>
+        </w:rPr>
+      </w:lvl>
+    </w:lvlOverride>
+  </w:num>
+  <w:num w:numId="27">
+    <w:abstractNumId w:val="15"/>
+    <w:lvlOverride w:ilvl="0">
+      <w:lvl w:ilvl="0">
+        <w:start w:val="1"/>
+        <w:numFmt w:val="bullet"/>
+        <w:lvlText w:val=""/>
+        <w:lvlJc w:val="start"/>
+        <w:pPr>
+          <w:tabs>
+            <w:tab w:val="num" w:pos="709"/>
+          </w:tabs>
+          <w:ind w:start="709" w:hanging="283"/>
+        </w:pPr>
+        <w:rPr>
+          <w:rFonts w:ascii="Symbol" w:hAnsi="Symbol" w:cs="Symbol" w:hint="default"/>
+        </w:rPr>
+      </w:lvl>
+    </w:lvlOverride>
+    <w:lvlOverride w:ilvl="0"/>
+    <w:lvlOverride w:ilvl="1">
+      <w:lvl w:ilvl="1">
+        <w:start w:val="1"/>
+        <w:numFmt w:val="bullet"/>
+        <w:lvlText w:val=""/>
+        <w:lvlJc w:val="start"/>
+        <w:pPr>
+          <w:tabs>
+            <w:tab w:val="num" w:pos="1418"/>
+          </w:tabs>
+          <w:ind w:start="1418" w:hanging="283"/>
+        </w:pPr>
+        <w:rPr>
+          <w:rFonts w:ascii="Symbol" w:hAnsi="Symbol" w:cs="Symbol" w:hint="default"/>
+        </w:rPr>
+      </w:lvl>
+    </w:lvlOverride>
+    <w:lvlOverride w:ilvl="1"/>
+    <w:lvlOverride w:ilvl="2">
+      <w:lvl w:ilvl="2">
+        <w:start w:val="1"/>
+        <w:numFmt w:val="bullet"/>
+        <w:lvlText w:val=""/>
+        <w:lvlJc w:val="start"/>
+        <w:pPr>
+          <w:tabs>
+            <w:tab w:val="num" w:pos="2127"/>
+          </w:tabs>
+          <w:ind w:start="2127" w:hanging="283"/>
+        </w:pPr>
+        <w:rPr>
+          <w:rFonts w:ascii="Symbol" w:hAnsi="Symbol" w:cs="Symbol" w:hint="default"/>
+        </w:rPr>
+      </w:lvl>
+    </w:lvlOverride>
+    <w:lvlOverride w:ilvl="2"/>
+    <w:lvlOverride w:ilvl="3">
+      <w:lvl w:ilvl="3">
+        <w:start w:val="1"/>
+        <w:numFmt w:val="bullet"/>
+        <w:lvlText w:val=""/>
+        <w:lvlJc w:val="start"/>
+        <w:pPr>
+          <w:tabs>
+            <w:tab w:val="num" w:pos="2836"/>
+          </w:tabs>
+          <w:ind w:start="2836" w:hanging="283"/>
+        </w:pPr>
+        <w:rPr>
+          <w:rFonts w:ascii="Symbol" w:hAnsi="Symbol" w:cs="Symbol" w:hint="default"/>
+        </w:rPr>
+      </w:lvl>
+    </w:lvlOverride>
+    <w:lvlOverride w:ilvl="3"/>
+    <w:lvlOverride w:ilvl="4">
+      <w:lvl w:ilvl="4">
+        <w:start w:val="1"/>
+        <w:numFmt w:val="bullet"/>
+        <w:lvlText w:val=""/>
+        <w:lvlJc w:val="start"/>
+        <w:pPr>
+          <w:tabs>
+            <w:tab w:val="num" w:pos="3545"/>
+          </w:tabs>
+          <w:ind w:start="3545" w:hanging="283"/>
+        </w:pPr>
+        <w:rPr>
+          <w:rFonts w:ascii="Symbol" w:hAnsi="Symbol" w:cs="Symbol" w:hint="default"/>
+        </w:rPr>
+      </w:lvl>
+    </w:lvlOverride>
+    <w:lvlOverride w:ilvl="4"/>
+    <w:lvlOverride w:ilvl="5">
+      <w:lvl w:ilvl="5">
+        <w:start w:val="1"/>
+        <w:numFmt w:val="bullet"/>
+        <w:lvlText w:val=""/>
+        <w:lvlJc w:val="start"/>
+        <w:pPr>
+          <w:tabs>
+            <w:tab w:val="num" w:pos="4254"/>
+          </w:tabs>
+          <w:ind w:start="4254" w:hanging="283"/>
+        </w:pPr>
+        <w:rPr>
+          <w:rFonts w:ascii="Symbol" w:hAnsi="Symbol" w:cs="Symbol" w:hint="default"/>
+        </w:rPr>
+      </w:lvl>
+    </w:lvlOverride>
+    <w:lvlOverride w:ilvl="5"/>
+    <w:lvlOverride w:ilvl="6">
+      <w:lvl w:ilvl="6">
+        <w:start w:val="1"/>
+        <w:numFmt w:val="bullet"/>
+        <w:lvlText w:val=""/>
+        <w:lvlJc w:val="start"/>
+        <w:pPr>
+          <w:tabs>
+            <w:tab w:val="num" w:pos="4963"/>
+          </w:tabs>
+          <w:ind w:start="4963" w:hanging="283"/>
+        </w:pPr>
+        <w:rPr>
+          <w:rFonts w:ascii="Symbol" w:hAnsi="Symbol" w:cs="Symbol" w:hint="default"/>
+        </w:rPr>
+      </w:lvl>
+    </w:lvlOverride>
+    <w:lvlOverride w:ilvl="6"/>
+    <w:lvlOverride w:ilvl="7">
+      <w:lvl w:ilvl="7">
+        <w:start w:val="1"/>
+        <w:numFmt w:val="bullet"/>
+        <w:lvlText w:val=""/>
+        <w:lvlJc w:val="start"/>
+        <w:pPr>
+          <w:tabs>
+            <w:tab w:val="num" w:pos="5672"/>
+          </w:tabs>
+          <w:ind w:start="5672" w:hanging="283"/>
+        </w:pPr>
+        <w:rPr>
+          <w:rFonts w:ascii="Symbol" w:hAnsi="Symbol" w:cs="Symbol" w:hint="default"/>
+        </w:rPr>
+      </w:lvl>
+    </w:lvlOverride>
+    <w:lvlOverride w:ilvl="7"/>
+    <w:lvlOverride w:ilvl="8">
+      <w:lvl w:ilvl="8">
+        <w:start w:val="1"/>
+        <w:numFmt w:val="bullet"/>
+        <w:lvlText w:val=""/>
+        <w:lvlJc w:val="start"/>
+        <w:pPr>
+          <w:tabs>
+            <w:tab w:val="num" w:pos="6381"/>
+          </w:tabs>
+          <w:ind w:start="6381" w:hanging="283"/>
+        </w:pPr>
+        <w:rPr>
+          <w:rFonts w:ascii="Symbol" w:hAnsi="Symbol" w:cs="Symbol" w:hint="default"/>
+        </w:rPr>
+      </w:lvl>
+    </w:lvlOverride>
+  </w:num>
+  <w:num w:numId="28">
+    <w:abstractNumId w:val="15"/>
+    <w:lvlOverride w:ilvl="0">
+      <w:lvl w:ilvl="0">
+        <w:start w:val="1"/>
+        <w:numFmt w:val="bullet"/>
+        <w:lvlText w:val=""/>
+        <w:lvlJc w:val="start"/>
+        <w:pPr>
+          <w:tabs>
+            <w:tab w:val="num" w:pos="709"/>
+          </w:tabs>
+          <w:ind w:start="709" w:hanging="283"/>
+        </w:pPr>
+        <w:rPr>
+          <w:rFonts w:ascii="Symbol" w:hAnsi="Symbol" w:cs="Symbol" w:hint="default"/>
+        </w:rPr>
+      </w:lvl>
+    </w:lvlOverride>
+    <w:lvlOverride w:ilvl="0"/>
+    <w:lvlOverride w:ilvl="1">
+      <w:lvl w:ilvl="1">
+        <w:start w:val="1"/>
+        <w:numFmt w:val="bullet"/>
+        <w:lvlText w:val=""/>
+        <w:lvlJc w:val="start"/>
+        <w:pPr>
+          <w:tabs>
+            <w:tab w:val="num" w:pos="1418"/>
+          </w:tabs>
+          <w:ind w:start="1418" w:hanging="283"/>
+        </w:pPr>
+        <w:rPr>
+          <w:rFonts w:ascii="Symbol" w:hAnsi="Symbol" w:cs="Symbol" w:hint="default"/>
+        </w:rPr>
+      </w:lvl>
+    </w:lvlOverride>
+    <w:lvlOverride w:ilvl="1"/>
+    <w:lvlOverride w:ilvl="2">
+      <w:lvl w:ilvl="2">
+        <w:start w:val="1"/>
+        <w:numFmt w:val="bullet"/>
+        <w:lvlText w:val=""/>
+        <w:lvlJc w:val="start"/>
+        <w:pPr>
+          <w:tabs>
+            <w:tab w:val="num" w:pos="2127"/>
+          </w:tabs>
+          <w:ind w:start="2127" w:hanging="283"/>
+        </w:pPr>
+        <w:rPr>
+          <w:rFonts w:ascii="Symbol" w:hAnsi="Symbol" w:cs="Symbol" w:hint="default"/>
+        </w:rPr>
+      </w:lvl>
+    </w:lvlOverride>
+    <w:lvlOverride w:ilvl="2"/>
+    <w:lvlOverride w:ilvl="3">
+      <w:lvl w:ilvl="3">
+        <w:start w:val="1"/>
+        <w:numFmt w:val="bullet"/>
+        <w:lvlText w:val=""/>
+        <w:lvlJc w:val="start"/>
+        <w:pPr>
+          <w:tabs>
+            <w:tab w:val="num" w:pos="2836"/>
+          </w:tabs>
+          <w:ind w:start="2836" w:hanging="283"/>
+        </w:pPr>
+        <w:rPr>
+          <w:rFonts w:ascii="Symbol" w:hAnsi="Symbol" w:cs="Symbol" w:hint="default"/>
+        </w:rPr>
+      </w:lvl>
+    </w:lvlOverride>
+    <w:lvlOverride w:ilvl="3"/>
+    <w:lvlOverride w:ilvl="4">
+      <w:lvl w:ilvl="4">
+        <w:start w:val="1"/>
+        <w:numFmt w:val="bullet"/>
+        <w:lvlText w:val=""/>
+        <w:lvlJc w:val="start"/>
+        <w:pPr>
+          <w:tabs>
+            <w:tab w:val="num" w:pos="3545"/>
+          </w:tabs>
+          <w:ind w:start="3545" w:hanging="283"/>
+        </w:pPr>
+        <w:rPr>
+          <w:rFonts w:ascii="Symbol" w:hAnsi="Symbol" w:cs="Symbol" w:hint="default"/>
+        </w:rPr>
+      </w:lvl>
+    </w:lvlOverride>
+    <w:lvlOverride w:ilvl="4"/>
+    <w:lvlOverride w:ilvl="5">
+      <w:lvl w:ilvl="5">
+        <w:start w:val="1"/>
+        <w:numFmt w:val="bullet"/>
+        <w:lvlText w:val=""/>
+        <w:lvlJc w:val="start"/>
+        <w:pPr>
+          <w:tabs>
+            <w:tab w:val="num" w:pos="4254"/>
+          </w:tabs>
+          <w:ind w:start="4254" w:hanging="283"/>
+        </w:pPr>
+        <w:rPr>
+          <w:rFonts w:ascii="Symbol" w:hAnsi="Symbol" w:cs="Symbol" w:hint="default"/>
+        </w:rPr>
+      </w:lvl>
+    </w:lvlOverride>
+    <w:lvlOverride w:ilvl="5"/>
+    <w:lvlOverride w:ilvl="6">
+      <w:lvl w:ilvl="6">
+        <w:start w:val="1"/>
+        <w:numFmt w:val="bullet"/>
+        <w:lvlText w:val=""/>
+        <w:lvlJc w:val="start"/>
+        <w:pPr>
+          <w:tabs>
+            <w:tab w:val="num" w:pos="4963"/>
+          </w:tabs>
+          <w:ind w:start="4963" w:hanging="283"/>
+        </w:pPr>
+        <w:rPr>
+          <w:rFonts w:ascii="Symbol" w:hAnsi="Symbol" w:cs="Symbol" w:hint="default"/>
+        </w:rPr>
+      </w:lvl>
+    </w:lvlOverride>
+    <w:lvlOverride w:ilvl="6"/>
+    <w:lvlOverride w:ilvl="7">
+      <w:lvl w:ilvl="7">
+        <w:start w:val="1"/>
+        <w:numFmt w:val="bullet"/>
+        <w:lvlText w:val=""/>
+        <w:lvlJc w:val="start"/>
+        <w:pPr>
+          <w:tabs>
+            <w:tab w:val="num" w:pos="5672"/>
+          </w:tabs>
+          <w:ind w:start="5672" w:hanging="283"/>
+        </w:pPr>
+        <w:rPr>
+          <w:rFonts w:ascii="Symbol" w:hAnsi="Symbol" w:cs="Symbol" w:hint="default"/>
+        </w:rPr>
+      </w:lvl>
+    </w:lvlOverride>
+    <w:lvlOverride w:ilvl="7"/>
+    <w:lvlOverride w:ilvl="8">
+      <w:lvl w:ilvl="8">
+        <w:start w:val="1"/>
+        <w:numFmt w:val="bullet"/>
+        <w:lvlText w:val=""/>
+        <w:lvlJc w:val="start"/>
+        <w:pPr>
+          <w:tabs>
+            <w:tab w:val="num" w:pos="6381"/>
+          </w:tabs>
+          <w:ind w:start="6381" w:hanging="283"/>
+        </w:pPr>
+        <w:rPr>
+          <w:rFonts w:ascii="Symbol" w:hAnsi="Symbol" w:cs="Symbol" w:hint="default"/>
+        </w:rPr>
+      </w:lvl>
+    </w:lvlOverride>
+  </w:num>
+  <w:num w:numId="29">
+    <w:abstractNumId w:val="15"/>
+    <w:lvlOverride w:ilvl="0">
+      <w:lvl w:ilvl="0">
+        <w:start w:val="1"/>
+        <w:numFmt w:val="bullet"/>
+        <w:lvlText w:val=""/>
+        <w:lvlJc w:val="start"/>
+        <w:pPr>
+          <w:tabs>
+            <w:tab w:val="num" w:pos="709"/>
+          </w:tabs>
+          <w:ind w:start="709" w:hanging="283"/>
+        </w:pPr>
+        <w:rPr>
+          <w:rFonts w:ascii="Symbol" w:hAnsi="Symbol" w:cs="Symbol" w:hint="default"/>
+        </w:rPr>
+      </w:lvl>
+    </w:lvlOverride>
+    <w:lvlOverride w:ilvl="0"/>
+    <w:lvlOverride w:ilvl="1">
+      <w:lvl w:ilvl="1">
+        <w:start w:val="1"/>
+        <w:numFmt w:val="bullet"/>
+        <w:lvlText w:val=""/>
+        <w:lvlJc w:val="start"/>
+        <w:pPr>
+          <w:tabs>
+            <w:tab w:val="num" w:pos="1418"/>
+          </w:tabs>
+          <w:ind w:start="1418" w:hanging="283"/>
+        </w:pPr>
+        <w:rPr>
+          <w:rFonts w:ascii="Symbol" w:hAnsi="Symbol" w:cs="Symbol" w:hint="default"/>
+        </w:rPr>
+      </w:lvl>
+    </w:lvlOverride>
+    <w:lvlOverride w:ilvl="1"/>
+    <w:lvlOverride w:ilvl="2">
+      <w:lvl w:ilvl="2">
+        <w:start w:val="1"/>
+        <w:numFmt w:val="bullet"/>
+        <w:lvlText w:val=""/>
+        <w:lvlJc w:val="start"/>
+        <w:pPr>
+          <w:tabs>
+            <w:tab w:val="num" w:pos="2127"/>
+          </w:tabs>
+          <w:ind w:start="2127" w:hanging="283"/>
+        </w:pPr>
+        <w:rPr>
+          <w:rFonts w:ascii="Symbol" w:hAnsi="Symbol" w:cs="Symbol" w:hint="default"/>
+        </w:rPr>
+      </w:lvl>
+    </w:lvlOverride>
+    <w:lvlOverride w:ilvl="2"/>
+    <w:lvlOverride w:ilvl="3">
+      <w:lvl w:ilvl="3">
+        <w:start w:val="1"/>
+        <w:numFmt w:val="bullet"/>
+        <w:lvlText w:val=""/>
+        <w:lvlJc w:val="start"/>
+        <w:pPr>
+          <w:tabs>
+            <w:tab w:val="num" w:pos="2836"/>
+          </w:tabs>
+          <w:ind w:start="2836" w:hanging="283"/>
+        </w:pPr>
+        <w:rPr>
+          <w:rFonts w:ascii="Symbol" w:hAnsi="Symbol" w:cs="Symbol" w:hint="default"/>
+        </w:rPr>
+      </w:lvl>
+    </w:lvlOverride>
+    <w:lvlOverride w:ilvl="3"/>
+    <w:lvlOverride w:ilvl="4">
+      <w:lvl w:ilvl="4">
+        <w:start w:val="1"/>
+        <w:numFmt w:val="bullet"/>
+        <w:lvlText w:val=""/>
+        <w:lvlJc w:val="start"/>
+        <w:pPr>
+          <w:tabs>
+            <w:tab w:val="num" w:pos="3545"/>
+          </w:tabs>
+          <w:ind w:start="3545" w:hanging="283"/>
+        </w:pPr>
+        <w:rPr>
+          <w:rFonts w:ascii="Symbol" w:hAnsi="Symbol" w:cs="Symbol" w:hint="default"/>
+        </w:rPr>
+      </w:lvl>
+    </w:lvlOverride>
+    <w:lvlOverride w:ilvl="4"/>
+    <w:lvlOverride w:ilvl="5">
+      <w:lvl w:ilvl="5">
+        <w:start w:val="1"/>
+        <w:numFmt w:val="bullet"/>
+        <w:lvlText w:val=""/>
+        <w:lvlJc w:val="start"/>
+        <w:pPr>
+          <w:tabs>
+            <w:tab w:val="num" w:pos="4254"/>
+          </w:tabs>
+          <w:ind w:start="4254" w:hanging="283"/>
+        </w:pPr>
+        <w:rPr>
+          <w:rFonts w:ascii="Symbol" w:hAnsi="Symbol" w:cs="Symbol" w:hint="default"/>
+        </w:rPr>
+      </w:lvl>
+    </w:lvlOverride>
+    <w:lvlOverride w:ilvl="5"/>
+    <w:lvlOverride w:ilvl="6">
+      <w:lvl w:ilvl="6">
+        <w:start w:val="1"/>
+        <w:numFmt w:val="bullet"/>
+        <w:lvlText w:val=""/>
+        <w:lvlJc w:val="start"/>
+        <w:pPr>
+          <w:tabs>
+            <w:tab w:val="num" w:pos="4963"/>
+          </w:tabs>
+          <w:ind w:start="4963" w:hanging="283"/>
+        </w:pPr>
+        <w:rPr>
+          <w:rFonts w:ascii="Symbol" w:hAnsi="Symbol" w:cs="Symbol" w:hint="default"/>
+        </w:rPr>
+      </w:lvl>
+    </w:lvlOverride>
+    <w:lvlOverride w:ilvl="6"/>
+    <w:lvlOverride w:ilvl="7">
+      <w:lvl w:ilvl="7">
+        <w:start w:val="1"/>
+        <w:numFmt w:val="bullet"/>
+        <w:lvlText w:val=""/>
+        <w:lvlJc w:val="start"/>
+        <w:pPr>
+          <w:tabs>
+            <w:tab w:val="num" w:pos="5672"/>
+          </w:tabs>
+          <w:ind w:start="5672" w:hanging="283"/>
+        </w:pPr>
+        <w:rPr>
+          <w:rFonts w:ascii="Symbol" w:hAnsi="Symbol" w:cs="Symbol" w:hint="default"/>
+        </w:rPr>
+      </w:lvl>
+    </w:lvlOverride>
+    <w:lvlOverride w:ilvl="7"/>
+    <w:lvlOverride w:ilvl="8">
+      <w:lvl w:ilvl="8">
+        <w:start w:val="1"/>
+        <w:numFmt w:val="bullet"/>
+        <w:lvlText w:val=""/>
+        <w:lvlJc w:val="start"/>
+        <w:pPr>
+          <w:tabs>
+            <w:tab w:val="num" w:pos="6381"/>
+          </w:tabs>
+          <w:ind w:start="6381" w:hanging="283"/>
+        </w:pPr>
+        <w:rPr>
+          <w:rFonts w:ascii="Symbol" w:hAnsi="Symbol" w:cs="Symbol" w:hint="default"/>
+        </w:rPr>
+      </w:lvl>
+    </w:lvlOverride>
+  </w:num>
+  <w:num w:numId="30">
+    <w:abstractNumId w:val="15"/>
+    <w:lvlOverride w:ilvl="0">
+      <w:lvl w:ilvl="0">
+        <w:start w:val="1"/>
+        <w:numFmt w:val="bullet"/>
+        <w:lvlText w:val=""/>
+        <w:lvlJc w:val="start"/>
+        <w:pPr>
+          <w:tabs>
+            <w:tab w:val="num" w:pos="709"/>
+          </w:tabs>
+          <w:ind w:start="709" w:hanging="283"/>
+        </w:pPr>
+        <w:rPr>
+          <w:rFonts w:ascii="Symbol" w:hAnsi="Symbol" w:cs="Symbol" w:hint="default"/>
+        </w:rPr>
+      </w:lvl>
+    </w:lvlOverride>
+    <w:lvlOverride w:ilvl="0"/>
+    <w:lvlOverride w:ilvl="1">
+      <w:lvl w:ilvl="1">
+        <w:start w:val="1"/>
+        <w:numFmt w:val="bullet"/>
+        <w:lvlText w:val=""/>
+        <w:lvlJc w:val="start"/>
+        <w:pPr>
+          <w:tabs>
+            <w:tab w:val="num" w:pos="1418"/>
+          </w:tabs>
+          <w:ind w:start="1418" w:hanging="283"/>
+        </w:pPr>
+        <w:rPr>
+          <w:rFonts w:ascii="Symbol" w:hAnsi="Symbol" w:cs="Symbol" w:hint="default"/>
+        </w:rPr>
+      </w:lvl>
+    </w:lvlOverride>
+    <w:lvlOverride w:ilvl="1"/>
+    <w:lvlOverride w:ilvl="2">
+      <w:lvl w:ilvl="2">
+        <w:start w:val="1"/>
+        <w:numFmt w:val="bullet"/>
+        <w:lvlText w:val=""/>
+        <w:lvlJc w:val="start"/>
+        <w:pPr>
+          <w:tabs>
+            <w:tab w:val="num" w:pos="2127"/>
+          </w:tabs>
+          <w:ind w:start="2127" w:hanging="283"/>
+        </w:pPr>
+        <w:rPr>
+          <w:rFonts w:ascii="Symbol" w:hAnsi="Symbol" w:cs="Symbol" w:hint="default"/>
+        </w:rPr>
+      </w:lvl>
+    </w:lvlOverride>
+    <w:lvlOverride w:ilvl="2"/>
+    <w:lvlOverride w:ilvl="3">
+      <w:lvl w:ilvl="3">
+        <w:start w:val="1"/>
+        <w:numFmt w:val="bullet"/>
+        <w:lvlText w:val=""/>
+        <w:lvlJc w:val="start"/>
+        <w:pPr>
+          <w:tabs>
+            <w:tab w:val="num" w:pos="2836"/>
+          </w:tabs>
+          <w:ind w:start="2836" w:hanging="283"/>
+        </w:pPr>
+        <w:rPr>
+          <w:rFonts w:ascii="Symbol" w:hAnsi="Symbol" w:cs="Symbol" w:hint="default"/>
+        </w:rPr>
+      </w:lvl>
+    </w:lvlOverride>
+    <w:lvlOverride w:ilvl="3"/>
+    <w:lvlOverride w:ilvl="4">
+      <w:lvl w:ilvl="4">
+        <w:start w:val="1"/>
+        <w:numFmt w:val="bullet"/>
+        <w:lvlText w:val=""/>
+        <w:lvlJc w:val="start"/>
+        <w:pPr>
+          <w:tabs>
+            <w:tab w:val="num" w:pos="3545"/>
+          </w:tabs>
+          <w:ind w:start="3545" w:hanging="283"/>
+        </w:pPr>
+        <w:rPr>
+          <w:rFonts w:ascii="Symbol" w:hAnsi="Symbol" w:cs="Symbol" w:hint="default"/>
+        </w:rPr>
+      </w:lvl>
+    </w:lvlOverride>
+    <w:lvlOverride w:ilvl="4"/>
+    <w:lvlOverride w:ilvl="5">
+      <w:lvl w:ilvl="5">
+        <w:start w:val="1"/>
+        <w:numFmt w:val="bullet"/>
+        <w:lvlText w:val=""/>
+        <w:lvlJc w:val="start"/>
+        <w:pPr>
+          <w:tabs>
+            <w:tab w:val="num" w:pos="4254"/>
+          </w:tabs>
+          <w:ind w:start="4254" w:hanging="283"/>
+        </w:pPr>
+        <w:rPr>
+          <w:rFonts w:ascii="Symbol" w:hAnsi="Symbol" w:cs="Symbol" w:hint="default"/>
+        </w:rPr>
+      </w:lvl>
+    </w:lvlOverride>
+    <w:lvlOverride w:ilvl="5"/>
+    <w:lvlOverride w:ilvl="6">
+      <w:lvl w:ilvl="6">
+        <w:start w:val="1"/>
+        <w:numFmt w:val="bullet"/>
+        <w:lvlText w:val=""/>
+        <w:lvlJc w:val="start"/>
+        <w:pPr>
+          <w:tabs>
+            <w:tab w:val="num" w:pos="4963"/>
+          </w:tabs>
+          <w:ind w:start="4963" w:hanging="283"/>
+        </w:pPr>
+        <w:rPr>
+          <w:rFonts w:ascii="Symbol" w:hAnsi="Symbol" w:cs="Symbol" w:hint="default"/>
+        </w:rPr>
+      </w:lvl>
+    </w:lvlOverride>
+    <w:lvlOverride w:ilvl="6"/>
+    <w:lvlOverride w:ilvl="7">
+      <w:lvl w:ilvl="7">
+        <w:start w:val="1"/>
+        <w:numFmt w:val="bullet"/>
+        <w:lvlText w:val=""/>
+        <w:lvlJc w:val="start"/>
+        <w:pPr>
+          <w:tabs>
+            <w:tab w:val="num" w:pos="5672"/>
+          </w:tabs>
+          <w:ind w:start="5672" w:hanging="283"/>
+        </w:pPr>
+        <w:rPr>
+          <w:rFonts w:ascii="Symbol" w:hAnsi="Symbol" w:cs="Symbol" w:hint="default"/>
+        </w:rPr>
+      </w:lvl>
+    </w:lvlOverride>
+    <w:lvlOverride w:ilvl="7"/>
+    <w:lvlOverride w:ilvl="8">
+      <w:lvl w:ilvl="8">
+        <w:start w:val="1"/>
+        <w:numFmt w:val="bullet"/>
+        <w:lvlText w:val=""/>
+        <w:lvlJc w:val="start"/>
+        <w:pPr>
+          <w:tabs>
+            <w:tab w:val="num" w:pos="6381"/>
+          </w:tabs>
+          <w:ind w:start="6381" w:hanging="283"/>
+        </w:pPr>
+        <w:rPr>
+          <w:rFonts w:ascii="Symbol" w:hAnsi="Symbol" w:cs="Symbol" w:hint="default"/>
+        </w:rPr>
+      </w:lvl>
+    </w:lvlOverride>
   </w:num>
 </w:numbering>
 </file>
@@ -4680,6 +8487,23 @@
     <w:pPr/>
     <w:rPr/>
   </w:style>
+  <w:style w:type="paragraph" w:styleId="HorizontalLine">
+    <w:name w:val="Horizontal Line"/>
+    <w:basedOn w:val="Normal"/>
+    <w:next w:val="TextBody"/>
+    <w:qFormat/>
+    <w:pPr>
+      <w:suppressLineNumbers/>
+      <w:pBdr>
+        <w:bottom w:val="double" w:sz="2" w:space="0" w:color="808080"/>
+      </w:pBdr>
+      <w:spacing w:before="0" w:after="283"/>
+    </w:pPr>
+    <w:rPr>
+      <w:sz w:val="12"/>
+      <w:szCs w:val="12"/>
+    </w:rPr>
+  </w:style>
   <w:style w:type="numbering" w:styleId="NoList" w:default="1">
     <w:name w:val="No List"/>
     <w:uiPriority w:val="99"/>

</xml_diff>